<commit_message>
Made a decision to break the Tiramisu process into three python scripts and expanded the project proposal document to explain these reasons and their implementaiton plan (the paper is still a work in progress...)
</commit_message>
<xml_diff>
--- a/doc/20190302 - Project 2 - Final Program Proposal.docx
+++ b/doc/20190302 - Project 2 - Final Program Proposal.docx
@@ -1,6 +1,6 @@
 
 <file path=word/document.xml><?xml version="1.0" encoding="utf-8"?>
-<w:document xmlns:wpc="http://schemas.microsoft.com/office/word/2010/wordprocessingCanvas" xmlns:cx="http://schemas.microsoft.com/office/drawing/2014/chartex" xmlns:cx1="http://schemas.microsoft.com/office/drawing/2015/9/8/chartex" xmlns:mc="http://schemas.openxmlformats.org/markup-compatibility/2006" xmlns:o="urn:schemas-microsoft-com:office:office" xmlns:r="http://schemas.openxmlformats.org/officeDocument/2006/relationships" xmlns:m="http://schemas.openxmlformats.org/officeDocument/2006/math" xmlns:v="urn:schemas-microsoft-com:vml" xmlns:wp14="http://schemas.microsoft.com/office/word/2010/wordprocessingDrawing" xmlns:wp="http://schemas.openxmlformats.org/drawingml/2006/wordprocessingDrawing" xmlns:w10="urn:schemas-microsoft-com:office:word" xmlns:w="http://schemas.openxmlformats.org/wordprocessingml/2006/main" xmlns:w14="http://schemas.microsoft.com/office/word/2010/wordml" xmlns:w15="http://schemas.microsoft.com/office/word/2012/wordml" xmlns:w16se="http://schemas.microsoft.com/office/word/2015/wordml/symex" xmlns:wpg="http://schemas.microsoft.com/office/word/2010/wordprocessingGroup" xmlns:wpi="http://schemas.microsoft.com/office/word/2010/wordprocessingInk" xmlns:wne="http://schemas.microsoft.com/office/word/2006/wordml" xmlns:wps="http://schemas.microsoft.com/office/word/2010/wordprocessingShape" mc:Ignorable="w14 w15 w16se wp14">
+<w:document xmlns:wpc="http://schemas.microsoft.com/office/word/2010/wordprocessingCanvas" xmlns:cx="http://schemas.microsoft.com/office/drawing/2014/chartex" xmlns:cx1="http://schemas.microsoft.com/office/drawing/2015/9/8/chartex" xmlns:cx2="http://schemas.microsoft.com/office/drawing/2015/10/21/chartex" xmlns:cx3="http://schemas.microsoft.com/office/drawing/2016/5/9/chartex" xmlns:cx4="http://schemas.microsoft.com/office/drawing/2016/5/10/chartex" xmlns:cx5="http://schemas.microsoft.com/office/drawing/2016/5/11/chartex" xmlns:cx6="http://schemas.microsoft.com/office/drawing/2016/5/12/chartex" xmlns:cx7="http://schemas.microsoft.com/office/drawing/2016/5/13/chartex" xmlns:cx8="http://schemas.microsoft.com/office/drawing/2016/5/14/chartex" xmlns:mc="http://schemas.openxmlformats.org/markup-compatibility/2006" xmlns:aink="http://schemas.microsoft.com/office/drawing/2016/ink" xmlns:am3d="http://schemas.microsoft.com/office/drawing/2017/model3d" xmlns:o="urn:schemas-microsoft-com:office:office" xmlns:r="http://schemas.openxmlformats.org/officeDocument/2006/relationships" xmlns:m="http://schemas.openxmlformats.org/officeDocument/2006/math" xmlns:v="urn:schemas-microsoft-com:vml" xmlns:wp14="http://schemas.microsoft.com/office/word/2010/wordprocessingDrawing" xmlns:wp="http://schemas.openxmlformats.org/drawingml/2006/wordprocessingDrawing" xmlns:w10="urn:schemas-microsoft-com:office:word" xmlns:w="http://schemas.openxmlformats.org/wordprocessingml/2006/main" xmlns:w14="http://schemas.microsoft.com/office/word/2010/wordml" xmlns:w15="http://schemas.microsoft.com/office/word/2012/wordml" xmlns:w16cid="http://schemas.microsoft.com/office/word/2016/wordml/cid" xmlns:w16se="http://schemas.microsoft.com/office/word/2015/wordml/symex" xmlns:wpg="http://schemas.microsoft.com/office/word/2010/wordprocessingGroup" xmlns:wpi="http://schemas.microsoft.com/office/word/2010/wordprocessingInk" xmlns:wne="http://schemas.microsoft.com/office/word/2006/wordml" xmlns:wps="http://schemas.microsoft.com/office/word/2010/wordprocessingShape" mc:Ignorable="w14 w15 w16se w16cid wp14">
   <w:body>
     <w:p>
       <w:pPr>
@@ -378,7 +378,7 @@
                   <wp:posOffset>1919605</wp:posOffset>
                 </wp:positionV>
                 <wp:extent cx="1724025" cy="1238250"/>
-                <wp:effectExtent l="0" t="0" r="28575" b="19050"/>
+                <wp:effectExtent l="12700" t="12700" r="15875" b="19050"/>
                 <wp:wrapTopAndBottom/>
                 <wp:docPr id="16" name="Rectangle 16"/>
                 <wp:cNvGraphicFramePr/>
@@ -398,7 +398,7 @@
                         <a:ln>
                           <a:solidFill>
                             <a:schemeClr val="bg1">
-                              <a:lumMod val="95000"/>
+                              <a:lumMod val="75000"/>
                             </a:schemeClr>
                           </a:solidFill>
                         </a:ln>
@@ -439,7 +439,7 @@
           </mc:Choice>
           <mc:Fallback>
             <w:pict>
-              <v:rect w14:anchorId="5E6AD65F" id="Rectangle 16" o:spid="_x0000_s1026" style="position:absolute;margin-left:267pt;margin-top:151.15pt;width:135.75pt;height:97.5pt;z-index:251675648;visibility:visible;mso-wrap-style:square;mso-width-percent:0;mso-height-percent:0;mso-wrap-distance-left:9pt;mso-wrap-distance-top:0;mso-wrap-distance-right:9pt;mso-wrap-distance-bottom:0;mso-position-horizontal:absolute;mso-position-horizontal-relative:text;mso-position-vertical:absolute;mso-position-vertical-relative:text;mso-width-percent:0;mso-height-percent:0;mso-width-relative:margin;mso-height-relative:margin;v-text-anchor:middle" o:gfxdata="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" filled="f" strokecolor="#f2f2f2 [3052]" strokeweight="2pt">
+              <v:rect w14:anchorId="795ED2BB" id="Rectangle 16" o:spid="_x0000_s1026" style="position:absolute;margin-left:267pt;margin-top:151.15pt;width:135.75pt;height:97.5pt;z-index:251675648;visibility:visible;mso-wrap-style:square;mso-width-percent:0;mso-height-percent:0;mso-wrap-distance-left:9pt;mso-wrap-distance-top:0;mso-wrap-distance-right:9pt;mso-wrap-distance-bottom:0;mso-position-horizontal:absolute;mso-position-horizontal-relative:text;mso-position-vertical:absolute;mso-position-vertical-relative:text;mso-width-percent:0;mso-height-percent:0;mso-width-relative:margin;mso-height-relative:margin;v-text-anchor:middle" o:gfxdata="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" filled="f" strokecolor="#bfbfbf [2412]" strokeweight="2pt">
                 <w10:wrap type="topAndBottom"/>
               </v:rect>
             </w:pict>
@@ -1023,7 +1023,11 @@
           </mc:Choice>
           <mc:Fallback>
             <w:pict>
-              <v:shape w14:anchorId="5ACA4392" id="_x0000_s1029" type="#_x0000_t202" style="position:absolute;margin-left:63.75pt;margin-top:153.4pt;width:147.75pt;height:84.75pt;z-index:251673600;visibility:visible;mso-wrap-style:square;mso-width-percent:0;mso-height-percent:0;mso-wrap-distance-left:9pt;mso-wrap-distance-top:3.6pt;mso-wrap-distance-right:9pt;mso-wrap-distance-bottom:3.6pt;mso-position-horizontal:absolute;mso-position-horizontal-relative:text;mso-position-vertical:absolute;mso-position-vertical-relative:text;mso-width-percent:0;mso-height-percent:0;mso-width-relative:margin;mso-height-relative:margin;v-text-anchor:top" o:gfxdata="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" filled="f" stroked="f">
+              <v:shapetype w14:anchorId="5ACA4392" id="_x0000_t202" coordsize="21600,21600" o:spt="202" path="m,l,21600r21600,l21600,xe">
+                <v:stroke joinstyle="miter"/>
+                <v:path gradientshapeok="t" o:connecttype="rect"/>
+              </v:shapetype>
+              <v:shape id="_x0000_s1029" type="#_x0000_t202" style="position:absolute;margin-left:63.75pt;margin-top:153.4pt;width:147.75pt;height:84.75pt;z-index:251673600;visibility:visible;mso-wrap-style:square;mso-width-percent:0;mso-height-percent:0;mso-wrap-distance-left:9pt;mso-wrap-distance-top:3.6pt;mso-wrap-distance-right:9pt;mso-wrap-distance-bottom:3.6pt;mso-position-horizontal:absolute;mso-position-horizontal-relative:text;mso-position-vertical:absolute;mso-position-vertical-relative:text;mso-width-percent:0;mso-height-percent:0;mso-width-relative:margin;mso-height-relative:margin;v-text-anchor:top" o:gfxdata="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" filled="f" stroked="f">
                 <v:textbox>
                   <w:txbxContent>
                     <w:p>
@@ -1544,7 +1548,7 @@
                   <wp:posOffset>1929130</wp:posOffset>
                 </wp:positionV>
                 <wp:extent cx="1638300" cy="1133475"/>
-                <wp:effectExtent l="0" t="0" r="19050" b="28575"/>
+                <wp:effectExtent l="12700" t="12700" r="12700" b="9525"/>
                 <wp:wrapTopAndBottom/>
                 <wp:docPr id="12" name="Rectangle 12"/>
                 <wp:cNvGraphicFramePr/>
@@ -1564,7 +1568,7 @@
                         <a:ln>
                           <a:solidFill>
                             <a:schemeClr val="bg1">
-                              <a:lumMod val="95000"/>
+                              <a:lumMod val="75000"/>
                             </a:schemeClr>
                           </a:solidFill>
                         </a:ln>
@@ -1605,7 +1609,7 @@
           </mc:Choice>
           <mc:Fallback>
             <w:pict>
-              <v:rect w14:anchorId="0FAEA812" id="Rectangle 12" o:spid="_x0000_s1026" style="position:absolute;margin-left:81pt;margin-top:151.9pt;width:129pt;height:89.25pt;z-index:251669504;visibility:visible;mso-wrap-style:square;mso-width-percent:0;mso-height-percent:0;mso-wrap-distance-left:9pt;mso-wrap-distance-top:0;mso-wrap-distance-right:9pt;mso-wrap-distance-bottom:0;mso-position-horizontal:absolute;mso-position-horizontal-relative:text;mso-position-vertical:absolute;mso-position-vertical-relative:text;mso-width-percent:0;mso-height-percent:0;mso-width-relative:margin;mso-height-relative:margin;v-text-anchor:middle" o:gfxdata="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" filled="f" strokecolor="#f2f2f2 [3052]" strokeweight="2pt">
+              <v:rect w14:anchorId="1C9E4D44" id="Rectangle 12" o:spid="_x0000_s1026" style="position:absolute;margin-left:81pt;margin-top:151.9pt;width:129pt;height:89.25pt;z-index:251669504;visibility:visible;mso-wrap-style:square;mso-width-percent:0;mso-height-percent:0;mso-wrap-distance-left:9pt;mso-wrap-distance-top:0;mso-wrap-distance-right:9pt;mso-wrap-distance-bottom:0;mso-position-horizontal:absolute;mso-position-horizontal-relative:text;mso-position-vertical:absolute;mso-position-vertical-relative:text;mso-width-percent:0;mso-height-percent:0;mso-width-relative:margin;mso-height-relative:margin;v-text-anchor:middle" o:gfxdata="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" filled="f" strokecolor="#bfbfbf [2412]" strokeweight="2pt">
                 <w10:wrap type="topAndBottom"/>
               </v:rect>
             </w:pict>
@@ -1628,7 +1632,7 @@
                   <wp:posOffset>1424305</wp:posOffset>
                 </wp:positionV>
                 <wp:extent cx="6029325" cy="1828800"/>
-                <wp:effectExtent l="0" t="0" r="28575" b="19050"/>
+                <wp:effectExtent l="12700" t="12700" r="15875" b="12700"/>
                 <wp:wrapTopAndBottom/>
                 <wp:docPr id="1" name="Rectangle 1"/>
                 <wp:cNvGraphicFramePr/>
@@ -1648,7 +1652,7 @@
                         <a:ln>
                           <a:solidFill>
                             <a:schemeClr val="bg1">
-                              <a:lumMod val="95000"/>
+                              <a:lumMod val="75000"/>
                             </a:schemeClr>
                           </a:solidFill>
                         </a:ln>
@@ -1686,7 +1690,7 @@
           </mc:Choice>
           <mc:Fallback>
             <w:pict>
-              <v:rect w14:anchorId="3E31F24D" id="Rectangle 1" o:spid="_x0000_s1026" style="position:absolute;margin-left:5.25pt;margin-top:112.15pt;width:474.75pt;height:2in;z-index:251659264;visibility:visible;mso-wrap-style:square;mso-height-percent:0;mso-wrap-distance-left:9pt;mso-wrap-distance-top:0;mso-wrap-distance-right:9pt;mso-wrap-distance-bottom:0;mso-position-horizontal:absolute;mso-position-horizontal-relative:text;mso-position-vertical:absolute;mso-position-vertical-relative:text;mso-height-percent:0;mso-height-relative:margin;v-text-anchor:middle" o:gfxdata="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" filled="f" strokecolor="#f2f2f2 [3052]" strokeweight="2pt">
+              <v:rect w14:anchorId="26A7021C" id="Rectangle 1" o:spid="_x0000_s1026" style="position:absolute;margin-left:5.25pt;margin-top:112.15pt;width:474.75pt;height:2in;z-index:251659264;visibility:visible;mso-wrap-style:square;mso-height-percent:0;mso-wrap-distance-left:9pt;mso-wrap-distance-top:0;mso-wrap-distance-right:9pt;mso-wrap-distance-bottom:0;mso-position-horizontal:absolute;mso-position-horizontal-relative:text;mso-position-vertical:absolute;mso-position-vertical-relative:text;mso-height-percent:0;mso-height-relative:margin;v-text-anchor:middle" o:gfxdata="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" filled="f" strokecolor="#bfbfbf [2412]" strokeweight="2pt">
                 <w10:wrap type="topAndBottom"/>
               </v:rect>
             </w:pict>
@@ -1878,15 +1882,7 @@
         <w:t>OR</w:t>
       </w:r>
       <w:r>
-        <w:t xml:space="preserve"> –g &lt;</w:t>
-      </w:r>
-      <w:proofErr w:type="spellStart"/>
-      <w:r>
-        <w:t>git</w:t>
-      </w:r>
-      <w:proofErr w:type="spellEnd"/>
-      <w:r>
-        <w:t xml:space="preserve"> source address&gt;: The user must select either of these options. If they already have frame and mask data in subdirectories of the source directory they define with –s, the script will check to make sure files agree with expectations and then copy them to the output directory for later processing. If the –g option was selected, the program will try to download all files (following the preconceived file organization expectations) and place them into the output directory.</w:t>
+        <w:t xml:space="preserve"> –g &lt;git source address&gt;: The user must select either of these options. If they already have frame and mask data in subdirectories of the source directory they define with –s, the script will check to make sure files agree with expectations and then copy them to the output directory for later processing. If the –g option was selected, the program will try to download all files (following the preconceived file organization expectations) and place them into the output directory.</w:t>
       </w:r>
       <w:r>
         <w:t xml:space="preserve"> In general, the format expects the following (and we will show this to users):</w:t>
@@ -1904,35 +1900,7 @@
         <w:rPr>
           <w:rFonts w:ascii="Courier New" w:hAnsi="Courier New" w:cs="Courier New"/>
         </w:rPr>
-        <w:t>&lt;</w:t>
-      </w:r>
-      <w:proofErr w:type="gramStart"/>
-      <w:r>
-        <w:rPr>
-          <w:rFonts w:ascii="Courier New" w:hAnsi="Courier New" w:cs="Courier New"/>
-        </w:rPr>
-        <w:t>root</w:t>
-      </w:r>
-      <w:proofErr w:type="gramEnd"/>
-      <w:r>
-        <w:rPr>
-          <w:rFonts w:ascii="Courier New" w:hAnsi="Courier New" w:cs="Courier New"/>
-        </w:rPr>
-        <w:t xml:space="preserve"> </w:t>
-      </w:r>
-      <w:proofErr w:type="spellStart"/>
-      <w:r>
-        <w:rPr>
-          <w:rFonts w:ascii="Courier New" w:hAnsi="Courier New" w:cs="Courier New"/>
-        </w:rPr>
-        <w:t>dir</w:t>
-      </w:r>
-      <w:proofErr w:type="spellEnd"/>
-      <w:r>
-        <w:rPr>
-          <w:rFonts w:ascii="Courier New" w:hAnsi="Courier New" w:cs="Courier New"/>
-        </w:rPr>
-        <w:t>&gt; +</w:t>
+        <w:t>&lt;root dir&gt; +</w:t>
       </w:r>
       <w:r>
         <w:rPr>
@@ -1967,16 +1935,8 @@
           <w:rFonts w:ascii="Courier New" w:hAnsi="Courier New" w:cs="Courier New"/>
         </w:rPr>
         <w:lastRenderedPageBreak/>
-        <w:t>+ - masks + - &lt;name&gt;.</w:t>
-      </w:r>
-      <w:proofErr w:type="spellStart"/>
-      <w:r>
-        <w:rPr>
-          <w:rFonts w:ascii="Courier New" w:hAnsi="Courier New" w:cs="Courier New"/>
-        </w:rPr>
-        <w:t>png</w:t>
-      </w:r>
-      <w:proofErr w:type="spellEnd"/>
+        <w:t>+ - masks + - &lt;name&gt;.png</w:t>
+      </w:r>
     </w:p>
     <w:p>
       <w:pPr>
@@ -2184,13 +2144,7 @@
         <w:rPr>
           <w:rFonts w:ascii="Courier New" w:hAnsi="Courier New" w:cs="Courier New"/>
         </w:rPr>
-        <w:t xml:space="preserve">&lt;name&gt; </w:t>
-      </w:r>
-      <w:r>
-        <w:rPr>
-          <w:rFonts w:ascii="Courier New" w:hAnsi="Courier New" w:cs="Courier New"/>
-        </w:rPr>
-        <w:t xml:space="preserve">+ </w:t>
+        <w:t xml:space="preserve">&lt;name&gt; + </w:t>
       </w:r>
       <w:r>
         <w:rPr>
@@ -2229,57 +2183,26 @@
       <w:r>
         <w:t>-</w:t>
       </w:r>
-      <w:proofErr w:type="spellStart"/>
       <w:r>
         <w:t>c</w:t>
       </w:r>
       <w:r>
         <w:t>lahe</w:t>
       </w:r>
-      <w:proofErr w:type="spellEnd"/>
       <w:r>
         <w:t xml:space="preserve"> </w:t>
       </w:r>
       <w:r>
-        <w:t>(opt. –</w:t>
-      </w:r>
-      <w:proofErr w:type="spellStart"/>
-      <w:r>
-        <w:t>clipLimit</w:t>
-      </w:r>
-      <w:proofErr w:type="spellEnd"/>
-      <w:r>
-        <w:t xml:space="preserve"> &lt;clip limit&gt; -</w:t>
-      </w:r>
-      <w:proofErr w:type="spellStart"/>
-      <w:r>
-        <w:t>tileGridSize</w:t>
-      </w:r>
-      <w:proofErr w:type="spellEnd"/>
-      <w:r>
-        <w:t xml:space="preserve"> &lt;n&gt; &lt;m&gt;): Just selecting </w:t>
+        <w:t xml:space="preserve">(opt. –clipLimit &lt;clip limit&gt; -tileGridSize &lt;n&gt; &lt;m&gt;): Just selecting </w:t>
       </w:r>
       <w:r>
         <w:t>-</w:t>
       </w:r>
-      <w:proofErr w:type="spellStart"/>
-      <w:r>
-        <w:t>clahe</w:t>
-      </w:r>
-      <w:proofErr w:type="spellEnd"/>
-      <w:r>
-        <w:t xml:space="preserve"> </w:t>
-      </w:r>
-      <w:r>
-        <w:t xml:space="preserve">will </w:t>
-      </w:r>
-      <w:proofErr w:type="spellStart"/>
-      <w:r>
-        <w:t>aplly</w:t>
-      </w:r>
-      <w:proofErr w:type="spellEnd"/>
-      <w:r>
-        <w:t xml:space="preserve"> the CLAHE (</w:t>
+      <w:r>
+        <w:t xml:space="preserve">clahe </w:t>
+      </w:r>
+      <w:r>
+        <w:t>will aplly the CLAHE (</w:t>
       </w:r>
       <w:r>
         <w:t>Contrast Limited Adaptive Histogram Equalization</w:t>
@@ -2288,23 +2211,10 @@
         <w:t xml:space="preserve">) to the image with default settings </w:t>
       </w:r>
       <w:r>
-        <w:t xml:space="preserve">2 </w:t>
-      </w:r>
-      <w:proofErr w:type="gramStart"/>
-      <w:r>
-        <w:t>and</w:t>
-      </w:r>
-      <w:proofErr w:type="gramEnd"/>
-      <w:r>
-        <w:t xml:space="preserve"> (8,8). The user may override these default settings by using the optional parameters, but if they use those parameters without the option -</w:t>
-      </w:r>
-      <w:proofErr w:type="spellStart"/>
-      <w:r>
-        <w:t>clahe</w:t>
-      </w:r>
-      <w:proofErr w:type="spellEnd"/>
-      <w:r>
-        <w:t>,</w:t>
+        <w:t>2 and (8,8). The user may override these default settings by using the optional parameters, but if they use those parameters without the option -</w:t>
+      </w:r>
+      <w:r>
+        <w:t>clahe,</w:t>
       </w:r>
       <w:r>
         <w:t xml:space="preserve"> the program will give them a warning. (</w:t>
@@ -2330,31 +2240,7 @@
         </w:numPr>
       </w:pPr>
       <w:r>
-        <w:t>–bf (opt. –</w:t>
-      </w:r>
-      <w:proofErr w:type="spellStart"/>
-      <w:r>
-        <w:t>bf_d</w:t>
-      </w:r>
-      <w:proofErr w:type="spellEnd"/>
-      <w:r>
-        <w:t xml:space="preserve"> &lt;diameter of pixel neighborhood&gt; -</w:t>
-      </w:r>
-      <w:proofErr w:type="spellStart"/>
-      <w:r>
-        <w:t>bf_sc</w:t>
-      </w:r>
-      <w:proofErr w:type="spellEnd"/>
-      <w:r>
-        <w:t xml:space="preserve"> &lt;width of color neighborhood&gt; -</w:t>
-      </w:r>
-      <w:proofErr w:type="spellStart"/>
-      <w:r>
-        <w:t>bf_ss</w:t>
-      </w:r>
-      <w:proofErr w:type="spellEnd"/>
-      <w:r>
-        <w:t xml:space="preserve"> &lt;factor by which distance influences&gt;): Selection of –bf alone comes with default settings 7, 30, and 30 to the optional parameters listed. User may specify these values, and the code will check for integer and double values.</w:t>
+        <w:t>–bf (opt. –bf_d &lt;diameter of pixel neighborhood&gt; -bf_sc &lt;width of color neighborhood&gt; -bf_ss &lt;factor by which distance influences&gt;): Selection of –bf alone comes with default settings 7, 30, and 30 to the optional parameters listed. User may specify these values, and the code will check for integer and double values.</w:t>
       </w:r>
     </w:p>
     <w:p>
@@ -2366,49 +2252,7 @@
         </w:numPr>
       </w:pPr>
       <w:r>
-        <w:t>–</w:t>
-      </w:r>
-      <w:proofErr w:type="spellStart"/>
-      <w:proofErr w:type="gramStart"/>
-      <w:r>
-        <w:t>gb</w:t>
-      </w:r>
-      <w:proofErr w:type="spellEnd"/>
-      <w:proofErr w:type="gramEnd"/>
-      <w:r>
-        <w:t xml:space="preserve"> (opt. –</w:t>
-      </w:r>
-      <w:proofErr w:type="spellStart"/>
-      <w:r>
-        <w:t>gb_x</w:t>
-      </w:r>
-      <w:proofErr w:type="spellEnd"/>
-      <w:r>
-        <w:t xml:space="preserve"> &lt;sigma x&gt; -</w:t>
-      </w:r>
-      <w:proofErr w:type="spellStart"/>
-      <w:r>
-        <w:t>gb_y</w:t>
-      </w:r>
-      <w:proofErr w:type="spellEnd"/>
-      <w:r>
-        <w:t xml:space="preserve"> &lt;sigma y&gt; -</w:t>
-      </w:r>
-      <w:proofErr w:type="spellStart"/>
-      <w:r>
-        <w:t>gb_border_type</w:t>
-      </w:r>
-      <w:proofErr w:type="spellEnd"/>
-      <w:r>
-        <w:t xml:space="preserve"> &lt;border type&gt;): Selection of –</w:t>
-      </w:r>
-      <w:proofErr w:type="spellStart"/>
-      <w:r>
-        <w:t>gb</w:t>
-      </w:r>
-      <w:proofErr w:type="spellEnd"/>
-      <w:r>
-        <w:t xml:space="preserve"> alone comes with default settings 5, 5, and 0. User may specify these values and the code will check for two doubles and an integer.</w:t>
+        <w:t>–gb (opt. –gb_x &lt;sigma x&gt; -gb_y &lt;sigma y&gt; -gb_border_type &lt;border type&gt;): Selection of –gb alone comes with default settings 5, 5, and 0. User may specify these values and the code will check for two doubles and an integer.</w:t>
       </w:r>
     </w:p>
     <w:p>
@@ -2512,67 +2356,16 @@
         <w:rPr>
           <w:b/>
         </w:rPr>
-        <w:t xml:space="preserve">) </w:t>
-      </w:r>
-      <w:r>
-        <w:rPr>
-          <w:b/>
-        </w:rPr>
-        <w:t>RunOpticalFlow.py</w:t>
+        <w:t>) RunOpticalFlow.py</w:t>
       </w:r>
     </w:p>
     <w:p>
       <w:r>
         <w:lastRenderedPageBreak/>
-        <w:t xml:space="preserve">I see now that </w:t>
-      </w:r>
-      <w:proofErr w:type="spellStart"/>
-      <w:r>
-        <w:t>Jiahao</w:t>
-      </w:r>
-      <w:proofErr w:type="spellEnd"/>
-      <w:r>
-        <w:t xml:space="preserve"> Xu </w:t>
-      </w:r>
-      <w:proofErr w:type="spellStart"/>
-      <w:r>
-        <w:t>genereated</w:t>
-      </w:r>
-      <w:proofErr w:type="spellEnd"/>
-      <w:r>
-        <w:t xml:space="preserve"> __main__.py script for both </w:t>
-      </w:r>
-      <w:proofErr w:type="spellStart"/>
-      <w:r>
-        <w:t>OpticalFlow</w:t>
-      </w:r>
-      <w:proofErr w:type="spellEnd"/>
-      <w:r>
-        <w:t xml:space="preserve"> and </w:t>
-      </w:r>
-      <w:proofErr w:type="spellStart"/>
-      <w:r>
-        <w:t>PixelVariance</w:t>
-      </w:r>
-      <w:proofErr w:type="spellEnd"/>
-      <w:r>
-        <w:t xml:space="preserve"> directories. These scripts are virtually identical, Optical Flow performs the same operations and Pixel Variance, but it performs one additional action </w:t>
-      </w:r>
-      <w:proofErr w:type="spellStart"/>
-      <w:r>
-        <w:t>calcOpticalFlowFarneback</w:t>
-      </w:r>
-      <w:proofErr w:type="spellEnd"/>
-      <w:r>
-        <w:t xml:space="preserve">. I intend to merge both of these programs together into the RunOpticalFlow.py program and allow users to specify if and how they would like to use </w:t>
-      </w:r>
-      <w:proofErr w:type="spellStart"/>
-      <w:r>
-        <w:t>calcOpticalFlowFrarneback</w:t>
-      </w:r>
-      <w:proofErr w:type="spellEnd"/>
-      <w:r>
-        <w:t>.</w:t>
+        <w:t xml:space="preserve">I see now that Jiahao Xu </w:t>
+      </w:r>
+      <w:r>
+        <w:t>genereated __main__.py script for both OpticalFlow and PixelVariance directories. These scripts are virtually identical, Optical Flow performs the same operations and Pixel Variance, but it performs one additional action calcOpticalFlowFarneback. I intend to merge both of these programs together into the RunOpticalFlow.py program and allow users to specify if and how they would like to use calcOpticalFlowFrarneback.</w:t>
       </w:r>
     </w:p>
     <w:p>
@@ -2589,15 +2382,7 @@
         </w:numPr>
       </w:pPr>
       <w:r>
-        <w:t xml:space="preserve">–r &lt;root data directory&gt;: A users who supplies this value asserts all the files we need (train, test, </w:t>
-      </w:r>
-      <w:proofErr w:type="gramStart"/>
-      <w:r>
-        <w:t>masks, …)</w:t>
-      </w:r>
-      <w:proofErr w:type="gramEnd"/>
-      <w:r>
-        <w:t xml:space="preserve"> are contained in this directory following Quinn format. The script will check to make sure everything is there and then define the parameters </w:t>
+        <w:t xml:space="preserve">–r &lt;root data directory&gt;: A users who supplies this value asserts all the files we need (train, test, masks, …) are contained in this directory following Quinn format. The script will check to make sure everything is there and then define the parameters </w:t>
       </w:r>
       <w:r>
         <w:t>be</w:t>
@@ -2612,15 +2397,7 @@
         <w:t xml:space="preserve"> calling </w:t>
       </w:r>
       <w:r>
-        <w:t xml:space="preserve">the </w:t>
-      </w:r>
-      <w:proofErr w:type="spellStart"/>
-      <w:r>
-        <w:t>OpticalFlow</w:t>
-      </w:r>
-      <w:proofErr w:type="spellEnd"/>
-      <w:r>
-        <w:t xml:space="preserve"> script.</w:t>
+        <w:t>the OpticalFlow script.</w:t>
       </w:r>
     </w:p>
     <w:p>
@@ -2632,23 +2409,7 @@
         </w:numPr>
       </w:pPr>
       <w:r>
-        <w:t>–</w:t>
-      </w:r>
-      <w:proofErr w:type="spellStart"/>
-      <w:r>
-        <w:t>tr</w:t>
-      </w:r>
-      <w:proofErr w:type="spellEnd"/>
-      <w:r>
-        <w:t xml:space="preserve"> OR –</w:t>
-      </w:r>
-      <w:proofErr w:type="spellStart"/>
-      <w:r>
-        <w:t>th</w:t>
-      </w:r>
-      <w:proofErr w:type="spellEnd"/>
-      <w:r>
-        <w:t xml:space="preserve"> &lt;threshold number&gt;: A user may allow the script to derive a threshold from the train data or specify a t</w:t>
+        <w:t>–tr OR –th &lt;threshold number&gt;: A user may allow the script to derive a threshold from the train data or specify a t</w:t>
       </w:r>
       <w:r>
         <w:t>h</w:t>
@@ -2669,23 +2430,7 @@
         </w:numPr>
       </w:pPr>
       <w:r>
-        <w:t>–d &lt;path&gt;, -m &lt;path&gt;, -</w:t>
-      </w:r>
-      <w:proofErr w:type="spellStart"/>
-      <w:r>
-        <w:t>trf</w:t>
-      </w:r>
-      <w:proofErr w:type="spellEnd"/>
-      <w:r>
-        <w:t xml:space="preserve"> &lt;train file&gt;, -</w:t>
-      </w:r>
-      <w:proofErr w:type="spellStart"/>
-      <w:r>
-        <w:t>tsf</w:t>
-      </w:r>
-      <w:proofErr w:type="spellEnd"/>
-      <w:r>
-        <w:t xml:space="preserve"> &lt;test file&gt;: Allows the user to specify the directories and files. This will override the values derived from a root value if defined.</w:t>
+        <w:t>–d &lt;path&gt;, -m &lt;path&gt;, -trf &lt;train file&gt;, -tsf &lt;test file&gt;: Allows the user to specify the directories and files. This will override the values derived from a root value if defined.</w:t>
       </w:r>
     </w:p>
     <w:p>
@@ -2697,39 +2442,7 @@
         </w:numPr>
       </w:pPr>
       <w:r>
-        <w:t>–</w:t>
-      </w:r>
-      <w:proofErr w:type="spellStart"/>
-      <w:r>
-        <w:t>OpFlow</w:t>
-      </w:r>
-      <w:proofErr w:type="spellEnd"/>
-      <w:r>
-        <w:t xml:space="preserve"> (opt. –</w:t>
-      </w:r>
-      <w:proofErr w:type="spellStart"/>
-      <w:r>
-        <w:t>pyr_scale</w:t>
-      </w:r>
-      <w:proofErr w:type="spellEnd"/>
-      <w:r>
-        <w:t xml:space="preserve"> &lt;</w:t>
-      </w:r>
-      <w:proofErr w:type="spellStart"/>
-      <w:r>
-        <w:t>pyr_scale</w:t>
-      </w:r>
-      <w:proofErr w:type="spellEnd"/>
-      <w:r>
-        <w:t xml:space="preserve"> value&gt; -levels &lt;levels&gt; -</w:t>
-      </w:r>
-      <w:proofErr w:type="spellStart"/>
-      <w:r>
-        <w:t>winsize</w:t>
-      </w:r>
-      <w:proofErr w:type="spellEnd"/>
-      <w:r>
-        <w:t xml:space="preserve"> &lt;averaging window size&gt; </w:t>
+        <w:t xml:space="preserve">–OpFlow (opt. –pyr_scale &lt;pyr_scale value&gt; -levels &lt;levels&gt; -winsize &lt;averaging window size&gt; </w:t>
       </w:r>
     </w:p>
     <w:p>
@@ -2737,81 +2450,7 @@
         <w:pStyle w:val="ListParagraph"/>
       </w:pPr>
       <w:r>
-        <w:t>-</w:t>
-      </w:r>
-      <w:proofErr w:type="spellStart"/>
-      <w:proofErr w:type="gramStart"/>
-      <w:r>
-        <w:t>iter</w:t>
-      </w:r>
-      <w:proofErr w:type="spellEnd"/>
-      <w:proofErr w:type="gramEnd"/>
-      <w:r>
-        <w:t xml:space="preserve"> &lt;</w:t>
-      </w:r>
-      <w:proofErr w:type="spellStart"/>
-      <w:r>
-        <w:t>num</w:t>
-      </w:r>
-      <w:proofErr w:type="spellEnd"/>
-      <w:r>
-        <w:t xml:space="preserve"> of iterations&gt; -</w:t>
-      </w:r>
-      <w:proofErr w:type="spellStart"/>
-      <w:r>
-        <w:t>poly_n</w:t>
-      </w:r>
-      <w:proofErr w:type="spellEnd"/>
-      <w:r>
-        <w:t xml:space="preserve"> &lt;size of pixel neighborhood&gt;): Selection of –</w:t>
-      </w:r>
-      <w:proofErr w:type="spellStart"/>
-      <w:r>
-        <w:t>OpFlow</w:t>
-      </w:r>
-      <w:proofErr w:type="spellEnd"/>
-      <w:r>
-        <w:t xml:space="preserve"> uses default values 0.5, 3, 15, 3, 5,  and 1.2. If any other values are provided, the script will check for double, </w:t>
-      </w:r>
-      <w:proofErr w:type="spellStart"/>
-      <w:r>
-        <w:t>int</w:t>
-      </w:r>
-      <w:proofErr w:type="spellEnd"/>
-      <w:r>
-        <w:t xml:space="preserve">, </w:t>
-      </w:r>
-      <w:proofErr w:type="spellStart"/>
-      <w:r>
-        <w:t>int</w:t>
-      </w:r>
-      <w:proofErr w:type="spellEnd"/>
-      <w:r>
-        <w:t xml:space="preserve">, </w:t>
-      </w:r>
-      <w:proofErr w:type="spellStart"/>
-      <w:r>
-        <w:t>int</w:t>
-      </w:r>
-      <w:proofErr w:type="spellEnd"/>
-      <w:r>
-        <w:t xml:space="preserve">, </w:t>
-      </w:r>
-      <w:proofErr w:type="spellStart"/>
-      <w:r>
-        <w:t>int</w:t>
-      </w:r>
-      <w:proofErr w:type="spellEnd"/>
-      <w:r>
-        <w:t xml:space="preserve">, and double values respectively. If this option isn’t set, the process won’t use the </w:t>
-      </w:r>
-      <w:proofErr w:type="spellStart"/>
-      <w:r>
-        <w:t>OpFlow</w:t>
-      </w:r>
-      <w:proofErr w:type="spellEnd"/>
-      <w:r>
-        <w:t xml:space="preserve"> function when processing.</w:t>
+        <w:t>-iter &lt;num of iterations&gt; -poly_n &lt;size of pixel neighborhood&gt;): Selection of –OpFlow uses default values 0.5, 3, 15, 3, 5,  and 1.2. If any other values are provided, the script will check for double, int, int, int, int, and double values respectively. If this option isn’t set, the process won’t use the OpFlow function when processing.</w:t>
       </w:r>
     </w:p>
     <w:p>
@@ -2840,21 +2479,8 @@
         </w:numPr>
       </w:pPr>
       <w:r>
-        <w:t>-r OR ALL -d, -m, -</w:t>
-      </w:r>
-      <w:proofErr w:type="spellStart"/>
-      <w:r>
-        <w:t>trf</w:t>
-      </w:r>
-      <w:proofErr w:type="spellEnd"/>
-      <w:r>
-        <w:t>, -</w:t>
-      </w:r>
-      <w:proofErr w:type="spellStart"/>
-      <w:r>
-        <w:t>tsf</w:t>
-      </w:r>
-      <w:proofErr w:type="spellEnd"/>
+        <w:t>-r OR ALL -d, -m, -trf, -tsf</w:t>
+      </w:r>
     </w:p>
     <w:p>
       <w:pPr>
@@ -2865,21 +2491,8 @@
         </w:numPr>
       </w:pPr>
       <w:r>
-        <w:t>-</w:t>
-      </w:r>
-      <w:proofErr w:type="spellStart"/>
-      <w:r>
-        <w:t>tr</w:t>
-      </w:r>
-      <w:proofErr w:type="spellEnd"/>
-      <w:r>
-        <w:t xml:space="preserve"> OR -</w:t>
-      </w:r>
-      <w:proofErr w:type="spellStart"/>
-      <w:r>
-        <w:t>th</w:t>
-      </w:r>
-      <w:proofErr w:type="spellEnd"/>
+        <w:t>-tr OR -th</w:t>
+      </w:r>
     </w:p>
     <w:p>
       <w:pPr>
@@ -2895,15 +2508,7 @@
     </w:p>
     <w:p>
       <w:r>
-        <w:t xml:space="preserve">The script ends with the generation of prediction </w:t>
-      </w:r>
-      <w:proofErr w:type="spellStart"/>
-      <w:r>
-        <w:t>png</w:t>
-      </w:r>
-      <w:proofErr w:type="spellEnd"/>
-      <w:r>
-        <w:t xml:space="preserve"> files in the output directory.</w:t>
+        <w:t>The script ends with the generation of prediction png files in the output directory.</w:t>
       </w:r>
       <w:r>
         <w:t xml:space="preserve"> </w:t>
@@ -2982,9 +2587,477 @@
       </w:r>
     </w:p>
     <w:p>
+      <w:r>
+        <w:t xml:space="preserve">We could place all </w:t>
+      </w:r>
+      <w:r>
+        <w:t xml:space="preserve">of these functions into a single script file, but the way python argument package handles command line arguments would demand the generation of redundant lines of code (which </w:t>
+      </w:r>
+      <w:r>
+        <w:lastRenderedPageBreak/>
+        <w:t>received criticism in a previous project). To avoid that potential problem, we will break this process into three different scripts: BuildTiramisuData.py, TrainTiramisu.py, and TestTiramisu.py. The three scripts will take responsibility for the three phases listed above, as their names suggest. To get around some intrinsic confusion these scripts will likely generate, we will certainly show examples on the team website illustrating how to use these scripts.</w:t>
+      </w:r>
+    </w:p>
+    <w:p>
+      <w:pPr>
+        <w:rPr>
+          <w:b/>
+        </w:rPr>
+      </w:pPr>
+      <w:r>
+        <w:rPr>
+          <w:b/>
+        </w:rPr>
+        <w:t>3.2.1) BuildTiramisuData.py</w:t>
+      </w:r>
+    </w:p>
+    <w:p>
+      <w:r>
+        <w:t xml:space="preserve">As opposed to the operations performed in the RunOpticalFlow.py process, the Tiramisu process requires dividing the training set into training and </w:t>
+      </w:r>
+      <w:r>
+        <w:t>validate subsets. The program loo</w:t>
+      </w:r>
+      <w:r>
+        <w:t>ks for the following in the target root directory:</w:t>
+      </w:r>
+    </w:p>
+    <w:p>
+      <w:pPr>
+        <w:rPr>
+          <w:rFonts w:ascii="Courier New" w:hAnsi="Courier New" w:cs="Courier New"/>
+        </w:rPr>
+      </w:pPr>
+      <w:r>
+        <w:rPr>
+          <w:rFonts w:ascii="Courier New" w:hAnsi="Courier New" w:cs="Courier New"/>
+        </w:rPr>
+        <w:t xml:space="preserve">      </w:t>
+      </w:r>
+      <w:r>
+        <w:rPr>
+          <w:rFonts w:ascii="Courier New" w:hAnsi="Courier New" w:cs="Courier New"/>
+        </w:rPr>
+        <w:t xml:space="preserve">&lt;root dir&gt; </w:t>
+      </w:r>
+      <w:r>
+        <w:rPr>
+          <w:rFonts w:ascii="Courier New" w:hAnsi="Courier New" w:cs="Courier New"/>
+        </w:rPr>
+        <w:t xml:space="preserve">+ train </w:t>
+      </w:r>
+      <w:r>
+        <w:rPr>
+          <w:rFonts w:ascii="Courier New" w:hAnsi="Courier New" w:cs="Courier New"/>
+        </w:rPr>
+        <w:t xml:space="preserve">+ </w:t>
+      </w:r>
+      <w:r>
+        <w:rPr>
+          <w:rFonts w:ascii="Courier New" w:hAnsi="Courier New" w:cs="Courier New"/>
+        </w:rPr>
+        <w:t>masks +</w:t>
+      </w:r>
+      <w:r>
+        <w:rPr>
+          <w:rFonts w:ascii="Courier New" w:hAnsi="Courier New" w:cs="Courier New"/>
+        </w:rPr>
+        <w:t xml:space="preserve"> &lt;name&gt;.png</w:t>
+      </w:r>
+    </w:p>
+    <w:p>
+      <w:pPr>
+        <w:rPr>
+          <w:rFonts w:ascii="Courier New" w:hAnsi="Courier New" w:cs="Courier New"/>
+        </w:rPr>
+      </w:pPr>
+      <w:r>
+        <w:rPr>
+          <w:rFonts w:ascii="Courier New" w:hAnsi="Courier New" w:cs="Courier New"/>
+        </w:rPr>
+        <w:t xml:space="preserve">                 |       |       + ...</w:t>
+      </w:r>
+    </w:p>
+    <w:p>
+      <w:pPr>
+        <w:rPr>
+          <w:rFonts w:ascii="Courier New" w:hAnsi="Courier New" w:cs="Courier New"/>
+        </w:rPr>
+      </w:pPr>
+      <w:r>
+        <w:rPr>
+          <w:rFonts w:ascii="Courier New" w:hAnsi="Courier New" w:cs="Courier New"/>
+        </w:rPr>
+        <w:t xml:space="preserve">                 |       + data + &lt;name&gt; + frame0000.png</w:t>
+      </w:r>
+    </w:p>
+    <w:p>
+      <w:pPr>
+        <w:rPr>
+          <w:rFonts w:ascii="Courier New" w:hAnsi="Courier New" w:cs="Courier New"/>
+        </w:rPr>
+      </w:pPr>
+      <w:r>
+        <w:rPr>
+          <w:rFonts w:ascii="Courier New" w:hAnsi="Courier New" w:cs="Courier New"/>
+        </w:rPr>
+        <w:t xml:space="preserve">                 |              |        + frame0001.png</w:t>
+      </w:r>
+    </w:p>
+    <w:p>
+      <w:pPr>
+        <w:rPr>
+          <w:rFonts w:ascii="Courier New" w:hAnsi="Courier New" w:cs="Courier New"/>
+        </w:rPr>
+      </w:pPr>
+      <w:r>
+        <w:rPr>
+          <w:rFonts w:ascii="Courier New" w:hAnsi="Courier New" w:cs="Courier New"/>
+        </w:rPr>
+        <w:t xml:space="preserve">                 |              |        ...</w:t>
+      </w:r>
+    </w:p>
+    <w:p>
+      <w:pPr>
+        <w:rPr>
+          <w:rFonts w:ascii="Courier New" w:hAnsi="Courier New" w:cs="Courier New"/>
+        </w:rPr>
+      </w:pPr>
+      <w:r>
+        <w:rPr>
+          <w:rFonts w:ascii="Courier New" w:hAnsi="Courier New" w:cs="Courier New"/>
+        </w:rPr>
+        <w:t xml:space="preserve">                 |              + ...</w:t>
+      </w:r>
+    </w:p>
+    <w:p>
+      <w:pPr>
+        <w:rPr>
+          <w:rFonts w:ascii="Courier New" w:hAnsi="Courier New" w:cs="Courier New"/>
+        </w:rPr>
+      </w:pPr>
+      <w:r>
+        <w:rPr>
+          <w:rFonts w:ascii="Courier New" w:hAnsi="Courier New" w:cs="Courier New"/>
+        </w:rPr>
+        <w:t xml:space="preserve">                 </w:t>
+      </w:r>
+      <w:r>
+        <w:rPr>
+          <w:rFonts w:ascii="Courier New" w:hAnsi="Courier New" w:cs="Courier New"/>
+        </w:rPr>
+        <w:t xml:space="preserve">+ </w:t>
+      </w:r>
+      <w:r>
+        <w:rPr>
+          <w:rFonts w:ascii="Courier New" w:hAnsi="Courier New" w:cs="Courier New"/>
+        </w:rPr>
+        <w:t>validate</w:t>
+      </w:r>
+      <w:r>
+        <w:rPr>
+          <w:rFonts w:ascii="Courier New" w:hAnsi="Courier New" w:cs="Courier New"/>
+        </w:rPr>
+        <w:t xml:space="preserve"> + masks + &lt;name&gt;.png</w:t>
+      </w:r>
+    </w:p>
+    <w:p>
+      <w:pPr>
+        <w:rPr>
+          <w:rFonts w:ascii="Courier New" w:hAnsi="Courier New" w:cs="Courier New"/>
+        </w:rPr>
+      </w:pPr>
+      <w:r>
+        <w:rPr>
+          <w:rFonts w:ascii="Courier New" w:hAnsi="Courier New" w:cs="Courier New"/>
+        </w:rPr>
+        <w:t xml:space="preserve">                 |          |       + ...</w:t>
+      </w:r>
+    </w:p>
+    <w:p>
+      <w:pPr>
+        <w:rPr>
+          <w:rFonts w:ascii="Courier New" w:hAnsi="Courier New" w:cs="Courier New"/>
+        </w:rPr>
+      </w:pPr>
+      <w:r>
+        <w:rPr>
+          <w:rFonts w:ascii="Courier New" w:hAnsi="Courier New" w:cs="Courier New"/>
+        </w:rPr>
+        <w:t xml:space="preserve">                 |          + data + &lt;name&gt; + frame0000.png</w:t>
+      </w:r>
+    </w:p>
+    <w:p>
+      <w:pPr>
+        <w:rPr>
+          <w:rFonts w:ascii="Courier New" w:hAnsi="Courier New" w:cs="Courier New"/>
+        </w:rPr>
+      </w:pPr>
+      <w:r>
+        <w:rPr>
+          <w:rFonts w:ascii="Courier New" w:hAnsi="Courier New" w:cs="Courier New"/>
+        </w:rPr>
+        <w:t xml:space="preserve">                 |                 |        + frame0001.png</w:t>
+      </w:r>
+    </w:p>
+    <w:p>
+      <w:pPr>
+        <w:rPr>
+          <w:rFonts w:ascii="Courier New" w:hAnsi="Courier New" w:cs="Courier New"/>
+        </w:rPr>
+      </w:pPr>
+      <w:r>
+        <w:rPr>
+          <w:rFonts w:ascii="Courier New" w:hAnsi="Courier New" w:cs="Courier New"/>
+        </w:rPr>
+        <w:t xml:space="preserve">                 |                 |        ...</w:t>
+      </w:r>
+    </w:p>
+    <w:p>
+      <w:pPr>
+        <w:rPr>
+          <w:rFonts w:ascii="Courier New" w:hAnsi="Courier New" w:cs="Courier New"/>
+        </w:rPr>
+      </w:pPr>
+      <w:r>
+        <w:rPr>
+          <w:rFonts w:ascii="Courier New" w:hAnsi="Courier New" w:cs="Courier New"/>
+        </w:rPr>
+        <w:t xml:space="preserve">                 |                 + ...</w:t>
+      </w:r>
+    </w:p>
+    <w:p>
+      <w:pPr>
+        <w:rPr>
+          <w:rFonts w:ascii="Courier New" w:hAnsi="Courier New" w:cs="Courier New"/>
+        </w:rPr>
+      </w:pPr>
+      <w:r>
+        <w:rPr>
+          <w:rFonts w:ascii="Courier New" w:hAnsi="Courier New" w:cs="Courier New"/>
+        </w:rPr>
+        <w:t xml:space="preserve">                 </w:t>
+      </w:r>
+      <w:r>
+        <w:rPr>
+          <w:rFonts w:ascii="Courier New" w:hAnsi="Courier New" w:cs="Courier New"/>
+        </w:rPr>
+        <w:t xml:space="preserve">+ </w:t>
+      </w:r>
+      <w:r>
+        <w:rPr>
+          <w:rFonts w:ascii="Courier New" w:hAnsi="Courier New" w:cs="Courier New"/>
+        </w:rPr>
+        <w:t>test</w:t>
+      </w:r>
+      <w:r>
+        <w:rPr>
+          <w:rFonts w:ascii="Courier New" w:hAnsi="Courier New" w:cs="Courier New"/>
+        </w:rPr>
+        <w:t xml:space="preserve"> </w:t>
+      </w:r>
+      <w:r>
+        <w:rPr>
+          <w:rFonts w:ascii="Courier New" w:hAnsi="Courier New" w:cs="Courier New"/>
+        </w:rPr>
+        <w:t>+ data + &lt;name&gt; + frame0000.png</w:t>
+      </w:r>
+    </w:p>
+    <w:p>
+      <w:pPr>
+        <w:rPr>
+          <w:rFonts w:ascii="Courier New" w:hAnsi="Courier New" w:cs="Courier New"/>
+        </w:rPr>
+      </w:pPr>
+      <w:r>
+        <w:rPr>
+          <w:rFonts w:ascii="Courier New" w:hAnsi="Courier New" w:cs="Courier New"/>
+        </w:rPr>
+        <w:t xml:space="preserve">                      </w:t>
+      </w:r>
+      <w:r>
+        <w:rPr>
+          <w:rFonts w:ascii="Courier New" w:hAnsi="Courier New" w:cs="Courier New"/>
+        </w:rPr>
+        <w:t xml:space="preserve">         |        + frame0001.png</w:t>
+      </w:r>
+    </w:p>
+    <w:p>
+      <w:pPr>
+        <w:rPr>
+          <w:rFonts w:ascii="Courier New" w:hAnsi="Courier New" w:cs="Courier New"/>
+        </w:rPr>
+      </w:pPr>
+      <w:r>
+        <w:rPr>
+          <w:rFonts w:ascii="Courier New" w:hAnsi="Courier New" w:cs="Courier New"/>
+        </w:rPr>
+        <w:t xml:space="preserve">                  </w:t>
+      </w:r>
+      <w:r>
+        <w:rPr>
+          <w:rFonts w:ascii="Courier New" w:hAnsi="Courier New" w:cs="Courier New"/>
+        </w:rPr>
+        <w:t xml:space="preserve">       </w:t>
+      </w:r>
+      <w:r>
+        <w:rPr>
+          <w:rFonts w:ascii="Courier New" w:hAnsi="Courier New" w:cs="Courier New"/>
+        </w:rPr>
+        <w:t xml:space="preserve"> </w:t>
+      </w:r>
+      <w:r>
+        <w:rPr>
+          <w:rFonts w:ascii="Courier New" w:hAnsi="Courier New" w:cs="Courier New"/>
+        </w:rPr>
+        <w:t xml:space="preserve">     |        ...</w:t>
+      </w:r>
+    </w:p>
+    <w:p>
+      <w:pPr>
+        <w:rPr>
+          <w:rFonts w:ascii="Courier New" w:hAnsi="Courier New" w:cs="Courier New"/>
+        </w:rPr>
+      </w:pPr>
+      <w:r>
+        <w:rPr>
+          <w:rFonts w:ascii="Courier New" w:hAnsi="Courier New" w:cs="Courier New"/>
+        </w:rPr>
+        <w:t xml:space="preserve">         </w:t>
+      </w:r>
+      <w:r>
+        <w:rPr>
+          <w:rFonts w:ascii="Courier New" w:hAnsi="Courier New" w:cs="Courier New"/>
+        </w:rPr>
+        <w:t xml:space="preserve">             </w:t>
+      </w:r>
+      <w:r>
+        <w:rPr>
+          <w:rFonts w:ascii="Courier New" w:hAnsi="Courier New" w:cs="Courier New"/>
+        </w:rPr>
+        <w:t xml:space="preserve">         + ...</w:t>
+      </w:r>
+      <w:r>
+        <w:rPr>
+          <w:rFonts w:ascii="Courier New" w:hAnsi="Courier New" w:cs="Courier New"/>
+        </w:rPr>
+        <w:tab/>
+      </w:r>
+    </w:p>
+    <w:p>
+      <w:r>
+        <w:t>We give users two options to work with these expectations:</w:t>
+      </w:r>
+    </w:p>
+    <w:p>
+      <w:pPr>
+        <w:pStyle w:val="ListParagraph"/>
+        <w:numPr>
+          <w:ilvl w:val="0"/>
+          <w:numId w:val="42"/>
+        </w:numPr>
+      </w:pPr>
+      <w:r>
+        <w:t>Build a set of directories with this file structure</w:t>
+      </w:r>
+    </w:p>
+    <w:p>
+      <w:pPr>
+        <w:pStyle w:val="ListParagraph"/>
+        <w:numPr>
+          <w:ilvl w:val="0"/>
+          <w:numId w:val="42"/>
+        </w:numPr>
+      </w:pPr>
+      <w:r>
+        <w:t>Allow use to build such a file structure for them</w:t>
+      </w:r>
+    </w:p>
+    <w:p/>
+    <w:p>
+      <w:r>
+        <w:t xml:space="preserve">If the user’s data already conforms with these expectations, there is no need to generate these sets; they could simply move to the training stage. If they don’t have this setup correctly, they could execute this program using a target directory that contains data conforming with Quinn organization (as illustrated in section (3.1) earlier. Here are the arguments that </w:t>
+      </w:r>
+      <w:r>
+        <w:t>BuildTiramisuData</w:t>
+      </w:r>
+      <w:r>
+        <w:t>.py takes:</w:t>
+      </w:r>
+    </w:p>
+    <w:p>
+      <w:pPr>
+        <w:pStyle w:val="ListParagraph"/>
+        <w:numPr>
+          <w:ilvl w:val="0"/>
+          <w:numId w:val="43"/>
+        </w:numPr>
+      </w:pPr>
+      <w:r>
+        <w:t>-r &lt;root directory&gt;: A path to the root directory which contains all the file shows in sections (3.1) earlier</w:t>
+      </w:r>
+    </w:p>
+    <w:p>
+      <w:pPr>
+        <w:pStyle w:val="ListParagraph"/>
+        <w:numPr>
+          <w:ilvl w:val="0"/>
+          <w:numId w:val="43"/>
+        </w:numPr>
+      </w:pPr>
+      <w:r>
+        <w:t>-v &lt;validate set size&gt;: An integer signifying the size of the validate set this process will create</w:t>
+      </w:r>
+    </w:p>
+    <w:p>
+      <w:pPr>
+        <w:pStyle w:val="ListParagraph"/>
+        <w:numPr>
+          <w:ilvl w:val="0"/>
+          <w:numId w:val="43"/>
+        </w:numPr>
+      </w:pPr>
+      <w:r>
+        <w:t>-s &lt;random seed&gt;: An integer to serve as the random seed for creating the validate set</w:t>
+      </w:r>
+    </w:p>
+    <w:p>
+      <w:pPr>
+        <w:pStyle w:val="ListParagraph"/>
+        <w:numPr>
+          <w:ilvl w:val="0"/>
+          <w:numId w:val="43"/>
+        </w:numPr>
+      </w:pPr>
+      <w:r>
+        <w:t>-o &lt;output root directory&gt;: The root directory for building all the new directories and folders</w:t>
+      </w:r>
+    </w:p>
+    <w:p>
+      <w:r>
+        <w:t>The BuildTiramisuData.py script requires all four parameters. Once it has them, it checks to make sure everything exists</w:t>
+      </w:r>
+      <w:r>
+        <w:t xml:space="preserve"> in the source</w:t>
+      </w:r>
+      <w:r>
+        <w:t>, generates the new folders</w:t>
+      </w:r>
+      <w:r>
+        <w:t xml:space="preserve"> in the output, and copies appropriate files over to the new directories. Once this is done, users may use the new location as a source for the training and testing steps, discussed in the following sections.</w:t>
+      </w:r>
+    </w:p>
+    <w:p>
       <w:bookmarkStart w:id="0" w:name="_GoBack"/>
       <w:bookmarkEnd w:id="0"/>
     </w:p>
+    <w:p/>
+    <w:p/>
+    <w:p/>
+    <w:p/>
+    <w:p/>
+    <w:p/>
+    <w:p/>
     <w:sectPr>
       <w:headerReference w:type="default" r:id="rId9"/>
       <w:footerReference w:type="default" r:id="rId10"/>
@@ -3000,7 +3073,7 @@
 </file>
 
 <file path=word/endnotes.xml><?xml version="1.0" encoding="utf-8"?>
-<w:endnotes xmlns:wpc="http://schemas.microsoft.com/office/word/2010/wordprocessingCanvas" xmlns:cx="http://schemas.microsoft.com/office/drawing/2014/chartex" xmlns:cx1="http://schemas.microsoft.com/office/drawing/2015/9/8/chartex" xmlns:mc="http://schemas.openxmlformats.org/markup-compatibility/2006" xmlns:o="urn:schemas-microsoft-com:office:office" xmlns:r="http://schemas.openxmlformats.org/officeDocument/2006/relationships" xmlns:m="http://schemas.openxmlformats.org/officeDocument/2006/math" xmlns:v="urn:schemas-microsoft-com:vml" xmlns:wp14="http://schemas.microsoft.com/office/word/2010/wordprocessingDrawing" xmlns:wp="http://schemas.openxmlformats.org/drawingml/2006/wordprocessingDrawing" xmlns:w10="urn:schemas-microsoft-com:office:word" xmlns:w="http://schemas.openxmlformats.org/wordprocessingml/2006/main" xmlns:w14="http://schemas.microsoft.com/office/word/2010/wordml" xmlns:w15="http://schemas.microsoft.com/office/word/2012/wordml" xmlns:w16se="http://schemas.microsoft.com/office/word/2015/wordml/symex" xmlns:wpg="http://schemas.microsoft.com/office/word/2010/wordprocessingGroup" xmlns:wpi="http://schemas.microsoft.com/office/word/2010/wordprocessingInk" xmlns:wne="http://schemas.microsoft.com/office/word/2006/wordml" xmlns:wps="http://schemas.microsoft.com/office/word/2010/wordprocessingShape" mc:Ignorable="w14 w15 w16se wp14">
+<w:endnotes xmlns:wpc="http://schemas.microsoft.com/office/word/2010/wordprocessingCanvas" xmlns:cx="http://schemas.microsoft.com/office/drawing/2014/chartex" xmlns:cx1="http://schemas.microsoft.com/office/drawing/2015/9/8/chartex" xmlns:cx2="http://schemas.microsoft.com/office/drawing/2015/10/21/chartex" xmlns:cx3="http://schemas.microsoft.com/office/drawing/2016/5/9/chartex" xmlns:cx4="http://schemas.microsoft.com/office/drawing/2016/5/10/chartex" xmlns:cx5="http://schemas.microsoft.com/office/drawing/2016/5/11/chartex" xmlns:cx6="http://schemas.microsoft.com/office/drawing/2016/5/12/chartex" xmlns:cx7="http://schemas.microsoft.com/office/drawing/2016/5/13/chartex" xmlns:cx8="http://schemas.microsoft.com/office/drawing/2016/5/14/chartex" xmlns:mc="http://schemas.openxmlformats.org/markup-compatibility/2006" xmlns:aink="http://schemas.microsoft.com/office/drawing/2016/ink" xmlns:am3d="http://schemas.microsoft.com/office/drawing/2017/model3d" xmlns:o="urn:schemas-microsoft-com:office:office" xmlns:r="http://schemas.openxmlformats.org/officeDocument/2006/relationships" xmlns:m="http://schemas.openxmlformats.org/officeDocument/2006/math" xmlns:v="urn:schemas-microsoft-com:vml" xmlns:wp14="http://schemas.microsoft.com/office/word/2010/wordprocessingDrawing" xmlns:wp="http://schemas.openxmlformats.org/drawingml/2006/wordprocessingDrawing" xmlns:w10="urn:schemas-microsoft-com:office:word" xmlns:w="http://schemas.openxmlformats.org/wordprocessingml/2006/main" xmlns:w14="http://schemas.microsoft.com/office/word/2010/wordml" xmlns:w15="http://schemas.microsoft.com/office/word/2012/wordml" xmlns:w16cid="http://schemas.microsoft.com/office/word/2016/wordml/cid" xmlns:w16se="http://schemas.microsoft.com/office/word/2015/wordml/symex" xmlns:wpg="http://schemas.microsoft.com/office/word/2010/wordprocessingGroup" xmlns:wpi="http://schemas.microsoft.com/office/word/2010/wordprocessingInk" xmlns:wne="http://schemas.microsoft.com/office/word/2006/wordml" xmlns:wps="http://schemas.microsoft.com/office/word/2010/wordprocessingShape" mc:Ignorable="w14 w15 w16se w16cid wp14">
   <w:endnote w:type="separator" w:id="-1">
     <w:p>
       <w:pPr>
@@ -3025,7 +3098,7 @@
 </file>
 
 <file path=word/footer1.xml><?xml version="1.0" encoding="utf-8"?>
-<w:ftr xmlns:wpc="http://schemas.microsoft.com/office/word/2010/wordprocessingCanvas" xmlns:cx="http://schemas.microsoft.com/office/drawing/2014/chartex" xmlns:cx1="http://schemas.microsoft.com/office/drawing/2015/9/8/chartex" xmlns:mc="http://schemas.openxmlformats.org/markup-compatibility/2006" xmlns:o="urn:schemas-microsoft-com:office:office" xmlns:r="http://schemas.openxmlformats.org/officeDocument/2006/relationships" xmlns:m="http://schemas.openxmlformats.org/officeDocument/2006/math" xmlns:v="urn:schemas-microsoft-com:vml" xmlns:wp14="http://schemas.microsoft.com/office/word/2010/wordprocessingDrawing" xmlns:wp="http://schemas.openxmlformats.org/drawingml/2006/wordprocessingDrawing" xmlns:w10="urn:schemas-microsoft-com:office:word" xmlns:w="http://schemas.openxmlformats.org/wordprocessingml/2006/main" xmlns:w14="http://schemas.microsoft.com/office/word/2010/wordml" xmlns:w15="http://schemas.microsoft.com/office/word/2012/wordml" xmlns:w16se="http://schemas.microsoft.com/office/word/2015/wordml/symex" xmlns:wpg="http://schemas.microsoft.com/office/word/2010/wordprocessingGroup" xmlns:wpi="http://schemas.microsoft.com/office/word/2010/wordprocessingInk" xmlns:wne="http://schemas.microsoft.com/office/word/2006/wordml" xmlns:wps="http://schemas.microsoft.com/office/word/2010/wordprocessingShape" mc:Ignorable="w14 w15 w16se wp14">
+<w:ftr xmlns:wpc="http://schemas.microsoft.com/office/word/2010/wordprocessingCanvas" xmlns:cx="http://schemas.microsoft.com/office/drawing/2014/chartex" xmlns:cx1="http://schemas.microsoft.com/office/drawing/2015/9/8/chartex" xmlns:cx2="http://schemas.microsoft.com/office/drawing/2015/10/21/chartex" xmlns:cx3="http://schemas.microsoft.com/office/drawing/2016/5/9/chartex" xmlns:cx4="http://schemas.microsoft.com/office/drawing/2016/5/10/chartex" xmlns:cx5="http://schemas.microsoft.com/office/drawing/2016/5/11/chartex" xmlns:cx6="http://schemas.microsoft.com/office/drawing/2016/5/12/chartex" xmlns:cx7="http://schemas.microsoft.com/office/drawing/2016/5/13/chartex" xmlns:cx8="http://schemas.microsoft.com/office/drawing/2016/5/14/chartex" xmlns:mc="http://schemas.openxmlformats.org/markup-compatibility/2006" xmlns:aink="http://schemas.microsoft.com/office/drawing/2016/ink" xmlns:am3d="http://schemas.microsoft.com/office/drawing/2017/model3d" xmlns:o="urn:schemas-microsoft-com:office:office" xmlns:r="http://schemas.openxmlformats.org/officeDocument/2006/relationships" xmlns:m="http://schemas.openxmlformats.org/officeDocument/2006/math" xmlns:v="urn:schemas-microsoft-com:vml" xmlns:wp14="http://schemas.microsoft.com/office/word/2010/wordprocessingDrawing" xmlns:wp="http://schemas.openxmlformats.org/drawingml/2006/wordprocessingDrawing" xmlns:w10="urn:schemas-microsoft-com:office:word" xmlns:w="http://schemas.openxmlformats.org/wordprocessingml/2006/main" xmlns:w14="http://schemas.microsoft.com/office/word/2010/wordml" xmlns:w15="http://schemas.microsoft.com/office/word/2012/wordml" xmlns:w16cid="http://schemas.microsoft.com/office/word/2016/wordml/cid" xmlns:w16se="http://schemas.microsoft.com/office/word/2015/wordml/symex" xmlns:wpg="http://schemas.microsoft.com/office/word/2010/wordprocessingGroup" xmlns:wpi="http://schemas.microsoft.com/office/word/2010/wordprocessingInk" xmlns:wne="http://schemas.microsoft.com/office/word/2006/wordml" xmlns:wps="http://schemas.microsoft.com/office/word/2010/wordprocessingShape" mc:Ignorable="w14 w15 w16se w16cid wp14">
   <w:p>
     <w:pPr>
       <w:pStyle w:val="Footer"/>
@@ -3100,7 +3173,7 @@
             </wp:anchor>
           </w:drawing>
         </mc:Choice>
-        <mc:Fallback xmlns:w16cid="http://schemas.microsoft.com/office/word/2016/wordml/cid" xmlns:am3d="http://schemas.microsoft.com/office/drawing/2017/model3d" xmlns:aink="http://schemas.microsoft.com/office/drawing/2016/ink" xmlns:cx8="http://schemas.microsoft.com/office/drawing/2016/5/14/chartex" xmlns:cx7="http://schemas.microsoft.com/office/drawing/2016/5/13/chartex" xmlns:cx6="http://schemas.microsoft.com/office/drawing/2016/5/12/chartex" xmlns:cx5="http://schemas.microsoft.com/office/drawing/2016/5/11/chartex" xmlns:cx4="http://schemas.microsoft.com/office/drawing/2016/5/10/chartex" xmlns:cx3="http://schemas.microsoft.com/office/drawing/2016/5/9/chartex" xmlns:cx2="http://schemas.microsoft.com/office/drawing/2015/10/21/chartex">
+        <mc:Fallback>
           <w:pict>
             <v:line w14:anchorId="6B0EF609" id="Straight Connector 15" o:spid="_x0000_s1026" style="position:absolute;z-index:251656704;visibility:visible;mso-wrap-style:square;mso-width-percent:0;mso-height-percent:0;mso-wrap-distance-left:9pt;mso-wrap-distance-top:0;mso-wrap-distance-right:9pt;mso-wrap-distance-bottom:0;mso-position-horizontal:absolute;mso-position-horizontal-relative:text;mso-position-vertical:absolute;mso-position-vertical-relative:text;mso-width-percent:0;mso-height-percent:0;mso-width-relative:margin;mso-height-relative:margin" from="0,12.3pt" to="465.95pt,12.3pt" o:gfxdata="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" strokecolor="black [3213]"/>
           </w:pict>
@@ -3267,7 +3340,7 @@
 </file>
 
 <file path=word/footer2.xml><?xml version="1.0" encoding="utf-8"?>
-<w:ftr xmlns:wpc="http://schemas.microsoft.com/office/word/2010/wordprocessingCanvas" xmlns:cx="http://schemas.microsoft.com/office/drawing/2014/chartex" xmlns:cx1="http://schemas.microsoft.com/office/drawing/2015/9/8/chartex" xmlns:mc="http://schemas.openxmlformats.org/markup-compatibility/2006" xmlns:o="urn:schemas-microsoft-com:office:office" xmlns:r="http://schemas.openxmlformats.org/officeDocument/2006/relationships" xmlns:m="http://schemas.openxmlformats.org/officeDocument/2006/math" xmlns:v="urn:schemas-microsoft-com:vml" xmlns:wp14="http://schemas.microsoft.com/office/word/2010/wordprocessingDrawing" xmlns:wp="http://schemas.openxmlformats.org/drawingml/2006/wordprocessingDrawing" xmlns:w10="urn:schemas-microsoft-com:office:word" xmlns:w="http://schemas.openxmlformats.org/wordprocessingml/2006/main" xmlns:w14="http://schemas.microsoft.com/office/word/2010/wordml" xmlns:w15="http://schemas.microsoft.com/office/word/2012/wordml" xmlns:w16se="http://schemas.microsoft.com/office/word/2015/wordml/symex" xmlns:wpg="http://schemas.microsoft.com/office/word/2010/wordprocessingGroup" xmlns:wpi="http://schemas.microsoft.com/office/word/2010/wordprocessingInk" xmlns:wne="http://schemas.microsoft.com/office/word/2006/wordml" xmlns:wps="http://schemas.microsoft.com/office/word/2010/wordprocessingShape" mc:Ignorable="w14 w15 w16se wp14">
+<w:ftr xmlns:wpc="http://schemas.microsoft.com/office/word/2010/wordprocessingCanvas" xmlns:cx="http://schemas.microsoft.com/office/drawing/2014/chartex" xmlns:cx1="http://schemas.microsoft.com/office/drawing/2015/9/8/chartex" xmlns:cx2="http://schemas.microsoft.com/office/drawing/2015/10/21/chartex" xmlns:cx3="http://schemas.microsoft.com/office/drawing/2016/5/9/chartex" xmlns:cx4="http://schemas.microsoft.com/office/drawing/2016/5/10/chartex" xmlns:cx5="http://schemas.microsoft.com/office/drawing/2016/5/11/chartex" xmlns:cx6="http://schemas.microsoft.com/office/drawing/2016/5/12/chartex" xmlns:cx7="http://schemas.microsoft.com/office/drawing/2016/5/13/chartex" xmlns:cx8="http://schemas.microsoft.com/office/drawing/2016/5/14/chartex" xmlns:mc="http://schemas.openxmlformats.org/markup-compatibility/2006" xmlns:aink="http://schemas.microsoft.com/office/drawing/2016/ink" xmlns:am3d="http://schemas.microsoft.com/office/drawing/2017/model3d" xmlns:o="urn:schemas-microsoft-com:office:office" xmlns:r="http://schemas.openxmlformats.org/officeDocument/2006/relationships" xmlns:m="http://schemas.openxmlformats.org/officeDocument/2006/math" xmlns:v="urn:schemas-microsoft-com:vml" xmlns:wp14="http://schemas.microsoft.com/office/word/2010/wordprocessingDrawing" xmlns:wp="http://schemas.openxmlformats.org/drawingml/2006/wordprocessingDrawing" xmlns:w10="urn:schemas-microsoft-com:office:word" xmlns:w="http://schemas.openxmlformats.org/wordprocessingml/2006/main" xmlns:w14="http://schemas.microsoft.com/office/word/2010/wordml" xmlns:w15="http://schemas.microsoft.com/office/word/2012/wordml" xmlns:w16cid="http://schemas.microsoft.com/office/word/2016/wordml/cid" xmlns:w16se="http://schemas.microsoft.com/office/word/2015/wordml/symex" xmlns:wpg="http://schemas.microsoft.com/office/word/2010/wordprocessingGroup" xmlns:wpi="http://schemas.microsoft.com/office/word/2010/wordprocessingInk" xmlns:wne="http://schemas.microsoft.com/office/word/2006/wordml" xmlns:wps="http://schemas.microsoft.com/office/word/2010/wordprocessingShape" mc:Ignorable="w14 w15 w16se w16cid wp14">
   <w:p>
     <w:pPr>
       <w:pStyle w:val="Footer"/>
@@ -3342,7 +3415,7 @@
             </wp:anchor>
           </w:drawing>
         </mc:Choice>
-        <mc:Fallback xmlns:w16cid="http://schemas.microsoft.com/office/word/2016/wordml/cid" xmlns:am3d="http://schemas.microsoft.com/office/drawing/2017/model3d" xmlns:aink="http://schemas.microsoft.com/office/drawing/2016/ink" xmlns:cx8="http://schemas.microsoft.com/office/drawing/2016/5/14/chartex" xmlns:cx7="http://schemas.microsoft.com/office/drawing/2016/5/13/chartex" xmlns:cx6="http://schemas.microsoft.com/office/drawing/2016/5/12/chartex" xmlns:cx5="http://schemas.microsoft.com/office/drawing/2016/5/11/chartex" xmlns:cx4="http://schemas.microsoft.com/office/drawing/2016/5/10/chartex" xmlns:cx3="http://schemas.microsoft.com/office/drawing/2016/5/9/chartex" xmlns:cx2="http://schemas.microsoft.com/office/drawing/2015/10/21/chartex">
+        <mc:Fallback>
           <w:pict>
             <v:line w14:anchorId="2935E60F" id="Straight Connector 4" o:spid="_x0000_s1026" style="position:absolute;z-index:251658752;visibility:visible;mso-wrap-style:square;mso-width-percent:0;mso-height-percent:0;mso-wrap-distance-left:9pt;mso-wrap-distance-top:0;mso-wrap-distance-right:9pt;mso-wrap-distance-bottom:0;mso-position-horizontal:absolute;mso-position-horizontal-relative:text;mso-position-vertical:absolute;mso-position-vertical-relative:text;mso-width-percent:0;mso-height-percent:0;mso-width-relative:margin;mso-height-relative:margin" from="0,12.3pt" to="465.95pt,12.3pt" o:gfxdata="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" strokecolor="black [3213]"/>
           </w:pict>
@@ -3509,7 +3582,7 @@
 </file>
 
 <file path=word/footnotes.xml><?xml version="1.0" encoding="utf-8"?>
-<w:footnotes xmlns:wpc="http://schemas.microsoft.com/office/word/2010/wordprocessingCanvas" xmlns:cx="http://schemas.microsoft.com/office/drawing/2014/chartex" xmlns:cx1="http://schemas.microsoft.com/office/drawing/2015/9/8/chartex" xmlns:mc="http://schemas.openxmlformats.org/markup-compatibility/2006" xmlns:o="urn:schemas-microsoft-com:office:office" xmlns:r="http://schemas.openxmlformats.org/officeDocument/2006/relationships" xmlns:m="http://schemas.openxmlformats.org/officeDocument/2006/math" xmlns:v="urn:schemas-microsoft-com:vml" xmlns:wp14="http://schemas.microsoft.com/office/word/2010/wordprocessingDrawing" xmlns:wp="http://schemas.openxmlformats.org/drawingml/2006/wordprocessingDrawing" xmlns:w10="urn:schemas-microsoft-com:office:word" xmlns:w="http://schemas.openxmlformats.org/wordprocessingml/2006/main" xmlns:w14="http://schemas.microsoft.com/office/word/2010/wordml" xmlns:w15="http://schemas.microsoft.com/office/word/2012/wordml" xmlns:w16se="http://schemas.microsoft.com/office/word/2015/wordml/symex" xmlns:wpg="http://schemas.microsoft.com/office/word/2010/wordprocessingGroup" xmlns:wpi="http://schemas.microsoft.com/office/word/2010/wordprocessingInk" xmlns:wne="http://schemas.microsoft.com/office/word/2006/wordml" xmlns:wps="http://schemas.microsoft.com/office/word/2010/wordprocessingShape" mc:Ignorable="w14 w15 w16se wp14">
+<w:footnotes xmlns:wpc="http://schemas.microsoft.com/office/word/2010/wordprocessingCanvas" xmlns:cx="http://schemas.microsoft.com/office/drawing/2014/chartex" xmlns:cx1="http://schemas.microsoft.com/office/drawing/2015/9/8/chartex" xmlns:cx2="http://schemas.microsoft.com/office/drawing/2015/10/21/chartex" xmlns:cx3="http://schemas.microsoft.com/office/drawing/2016/5/9/chartex" xmlns:cx4="http://schemas.microsoft.com/office/drawing/2016/5/10/chartex" xmlns:cx5="http://schemas.microsoft.com/office/drawing/2016/5/11/chartex" xmlns:cx6="http://schemas.microsoft.com/office/drawing/2016/5/12/chartex" xmlns:cx7="http://schemas.microsoft.com/office/drawing/2016/5/13/chartex" xmlns:cx8="http://schemas.microsoft.com/office/drawing/2016/5/14/chartex" xmlns:mc="http://schemas.openxmlformats.org/markup-compatibility/2006" xmlns:aink="http://schemas.microsoft.com/office/drawing/2016/ink" xmlns:am3d="http://schemas.microsoft.com/office/drawing/2017/model3d" xmlns:o="urn:schemas-microsoft-com:office:office" xmlns:r="http://schemas.openxmlformats.org/officeDocument/2006/relationships" xmlns:m="http://schemas.openxmlformats.org/officeDocument/2006/math" xmlns:v="urn:schemas-microsoft-com:vml" xmlns:wp14="http://schemas.microsoft.com/office/word/2010/wordprocessingDrawing" xmlns:wp="http://schemas.openxmlformats.org/drawingml/2006/wordprocessingDrawing" xmlns:w10="urn:schemas-microsoft-com:office:word" xmlns:w="http://schemas.openxmlformats.org/wordprocessingml/2006/main" xmlns:w14="http://schemas.microsoft.com/office/word/2010/wordml" xmlns:w15="http://schemas.microsoft.com/office/word/2012/wordml" xmlns:w16cid="http://schemas.microsoft.com/office/word/2016/wordml/cid" xmlns:w16se="http://schemas.microsoft.com/office/word/2015/wordml/symex" xmlns:wpg="http://schemas.microsoft.com/office/word/2010/wordprocessingGroup" xmlns:wpi="http://schemas.microsoft.com/office/word/2010/wordprocessingInk" xmlns:wne="http://schemas.microsoft.com/office/word/2006/wordml" xmlns:wps="http://schemas.microsoft.com/office/word/2010/wordprocessingShape" mc:Ignorable="w14 w15 w16se w16cid wp14">
   <w:footnote w:type="separator" w:id="-1">
     <w:p>
       <w:pPr>
@@ -3534,7 +3607,7 @@
 </file>
 
 <file path=word/header1.xml><?xml version="1.0" encoding="utf-8"?>
-<w:hdr xmlns:wpc="http://schemas.microsoft.com/office/word/2010/wordprocessingCanvas" xmlns:cx="http://schemas.microsoft.com/office/drawing/2014/chartex" xmlns:cx1="http://schemas.microsoft.com/office/drawing/2015/9/8/chartex" xmlns:mc="http://schemas.openxmlformats.org/markup-compatibility/2006" xmlns:o="urn:schemas-microsoft-com:office:office" xmlns:r="http://schemas.openxmlformats.org/officeDocument/2006/relationships" xmlns:m="http://schemas.openxmlformats.org/officeDocument/2006/math" xmlns:v="urn:schemas-microsoft-com:vml" xmlns:wp14="http://schemas.microsoft.com/office/word/2010/wordprocessingDrawing" xmlns:wp="http://schemas.openxmlformats.org/drawingml/2006/wordprocessingDrawing" xmlns:w10="urn:schemas-microsoft-com:office:word" xmlns:w="http://schemas.openxmlformats.org/wordprocessingml/2006/main" xmlns:w14="http://schemas.microsoft.com/office/word/2010/wordml" xmlns:w15="http://schemas.microsoft.com/office/word/2012/wordml" xmlns:w16se="http://schemas.microsoft.com/office/word/2015/wordml/symex" xmlns:wpg="http://schemas.microsoft.com/office/word/2010/wordprocessingGroup" xmlns:wpi="http://schemas.microsoft.com/office/word/2010/wordprocessingInk" xmlns:wne="http://schemas.microsoft.com/office/word/2006/wordml" xmlns:wps="http://schemas.microsoft.com/office/word/2010/wordprocessingShape" mc:Ignorable="w14 w15 w16se wp14">
+<w:hdr xmlns:wpc="http://schemas.microsoft.com/office/word/2010/wordprocessingCanvas" xmlns:cx="http://schemas.microsoft.com/office/drawing/2014/chartex" xmlns:cx1="http://schemas.microsoft.com/office/drawing/2015/9/8/chartex" xmlns:cx2="http://schemas.microsoft.com/office/drawing/2015/10/21/chartex" xmlns:cx3="http://schemas.microsoft.com/office/drawing/2016/5/9/chartex" xmlns:cx4="http://schemas.microsoft.com/office/drawing/2016/5/10/chartex" xmlns:cx5="http://schemas.microsoft.com/office/drawing/2016/5/11/chartex" xmlns:cx6="http://schemas.microsoft.com/office/drawing/2016/5/12/chartex" xmlns:cx7="http://schemas.microsoft.com/office/drawing/2016/5/13/chartex" xmlns:cx8="http://schemas.microsoft.com/office/drawing/2016/5/14/chartex" xmlns:mc="http://schemas.openxmlformats.org/markup-compatibility/2006" xmlns:aink="http://schemas.microsoft.com/office/drawing/2016/ink" xmlns:am3d="http://schemas.microsoft.com/office/drawing/2017/model3d" xmlns:o="urn:schemas-microsoft-com:office:office" xmlns:r="http://schemas.openxmlformats.org/officeDocument/2006/relationships" xmlns:m="http://schemas.openxmlformats.org/officeDocument/2006/math" xmlns:v="urn:schemas-microsoft-com:vml" xmlns:wp14="http://schemas.microsoft.com/office/word/2010/wordprocessingDrawing" xmlns:wp="http://schemas.openxmlformats.org/drawingml/2006/wordprocessingDrawing" xmlns:w10="urn:schemas-microsoft-com:office:word" xmlns:w="http://schemas.openxmlformats.org/wordprocessingml/2006/main" xmlns:w14="http://schemas.microsoft.com/office/word/2010/wordml" xmlns:w15="http://schemas.microsoft.com/office/word/2012/wordml" xmlns:w16cid="http://schemas.microsoft.com/office/word/2016/wordml/cid" xmlns:w16se="http://schemas.microsoft.com/office/word/2015/wordml/symex" xmlns:wpg="http://schemas.microsoft.com/office/word/2010/wordprocessingGroup" xmlns:wpi="http://schemas.microsoft.com/office/word/2010/wordprocessingInk" xmlns:wne="http://schemas.microsoft.com/office/word/2006/wordml" xmlns:wps="http://schemas.microsoft.com/office/word/2010/wordprocessingShape" mc:Ignorable="w14 w15 w16se w16cid wp14">
   <w:p>
     <w:pPr>
       <w:pStyle w:val="Header"/>
@@ -3675,7 +3748,7 @@
             </wp:anchor>
           </w:drawing>
         </mc:Choice>
-        <mc:Fallback xmlns:w16cid="http://schemas.microsoft.com/office/word/2016/wordml/cid" xmlns:am3d="http://schemas.microsoft.com/office/drawing/2017/model3d" xmlns:aink="http://schemas.microsoft.com/office/drawing/2016/ink" xmlns:cx8="http://schemas.microsoft.com/office/drawing/2016/5/14/chartex" xmlns:cx7="http://schemas.microsoft.com/office/drawing/2016/5/13/chartex" xmlns:cx6="http://schemas.microsoft.com/office/drawing/2016/5/12/chartex" xmlns:cx5="http://schemas.microsoft.com/office/drawing/2016/5/11/chartex" xmlns:cx4="http://schemas.microsoft.com/office/drawing/2016/5/10/chartex" xmlns:cx3="http://schemas.microsoft.com/office/drawing/2016/5/9/chartex" xmlns:cx2="http://schemas.microsoft.com/office/drawing/2015/10/21/chartex">
+        <mc:Fallback>
           <w:pict>
             <v:line w14:anchorId="2ED0FC48" id="Straight Connector 7" o:spid="_x0000_s1026" style="position:absolute;z-index:251662848;visibility:visible;mso-wrap-style:square;mso-wrap-distance-left:9pt;mso-wrap-distance-top:0;mso-wrap-distance-right:9pt;mso-wrap-distance-bottom:0;mso-position-horizontal:absolute;mso-position-horizontal-relative:text;mso-position-vertical:absolute;mso-position-vertical-relative:text" from="80.85pt,4.25pt" to="470.35pt,4.25pt" o:gfxdata="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" strokecolor="black [3040]"/>
           </w:pict>
@@ -3701,7 +3774,7 @@
 </file>
 
 <file path=word/header2.xml><?xml version="1.0" encoding="utf-8"?>
-<w:hdr xmlns:wpc="http://schemas.microsoft.com/office/word/2010/wordprocessingCanvas" xmlns:cx="http://schemas.microsoft.com/office/drawing/2014/chartex" xmlns:cx1="http://schemas.microsoft.com/office/drawing/2015/9/8/chartex" xmlns:mc="http://schemas.openxmlformats.org/markup-compatibility/2006" xmlns:o="urn:schemas-microsoft-com:office:office" xmlns:r="http://schemas.openxmlformats.org/officeDocument/2006/relationships" xmlns:m="http://schemas.openxmlformats.org/officeDocument/2006/math" xmlns:v="urn:schemas-microsoft-com:vml" xmlns:wp14="http://schemas.microsoft.com/office/word/2010/wordprocessingDrawing" xmlns:wp="http://schemas.openxmlformats.org/drawingml/2006/wordprocessingDrawing" xmlns:w10="urn:schemas-microsoft-com:office:word" xmlns:w="http://schemas.openxmlformats.org/wordprocessingml/2006/main" xmlns:w14="http://schemas.microsoft.com/office/word/2010/wordml" xmlns:w15="http://schemas.microsoft.com/office/word/2012/wordml" xmlns:w16se="http://schemas.microsoft.com/office/word/2015/wordml/symex" xmlns:wpg="http://schemas.microsoft.com/office/word/2010/wordprocessingGroup" xmlns:wpi="http://schemas.microsoft.com/office/word/2010/wordprocessingInk" xmlns:wne="http://schemas.microsoft.com/office/word/2006/wordml" xmlns:wps="http://schemas.microsoft.com/office/word/2010/wordprocessingShape" mc:Ignorable="w14 w15 w16se wp14">
+<w:hdr xmlns:wpc="http://schemas.microsoft.com/office/word/2010/wordprocessingCanvas" xmlns:cx="http://schemas.microsoft.com/office/drawing/2014/chartex" xmlns:cx1="http://schemas.microsoft.com/office/drawing/2015/9/8/chartex" xmlns:cx2="http://schemas.microsoft.com/office/drawing/2015/10/21/chartex" xmlns:cx3="http://schemas.microsoft.com/office/drawing/2016/5/9/chartex" xmlns:cx4="http://schemas.microsoft.com/office/drawing/2016/5/10/chartex" xmlns:cx5="http://schemas.microsoft.com/office/drawing/2016/5/11/chartex" xmlns:cx6="http://schemas.microsoft.com/office/drawing/2016/5/12/chartex" xmlns:cx7="http://schemas.microsoft.com/office/drawing/2016/5/13/chartex" xmlns:cx8="http://schemas.microsoft.com/office/drawing/2016/5/14/chartex" xmlns:mc="http://schemas.openxmlformats.org/markup-compatibility/2006" xmlns:aink="http://schemas.microsoft.com/office/drawing/2016/ink" xmlns:am3d="http://schemas.microsoft.com/office/drawing/2017/model3d" xmlns:o="urn:schemas-microsoft-com:office:office" xmlns:r="http://schemas.openxmlformats.org/officeDocument/2006/relationships" xmlns:m="http://schemas.openxmlformats.org/officeDocument/2006/math" xmlns:v="urn:schemas-microsoft-com:vml" xmlns:wp14="http://schemas.microsoft.com/office/word/2010/wordprocessingDrawing" xmlns:wp="http://schemas.openxmlformats.org/drawingml/2006/wordprocessingDrawing" xmlns:w10="urn:schemas-microsoft-com:office:word" xmlns:w="http://schemas.openxmlformats.org/wordprocessingml/2006/main" xmlns:w14="http://schemas.microsoft.com/office/word/2010/wordml" xmlns:w15="http://schemas.microsoft.com/office/word/2012/wordml" xmlns:w16cid="http://schemas.microsoft.com/office/word/2016/wordml/cid" xmlns:w16se="http://schemas.microsoft.com/office/word/2015/wordml/symex" xmlns:wpg="http://schemas.microsoft.com/office/word/2010/wordprocessingGroup" xmlns:wpi="http://schemas.microsoft.com/office/word/2010/wordprocessingInk" xmlns:wne="http://schemas.microsoft.com/office/word/2006/wordml" xmlns:wps="http://schemas.microsoft.com/office/word/2010/wordprocessingShape" mc:Ignorable="w14 w15 w16se w16cid wp14">
   <w:p>
     <w:pPr>
       <w:pStyle w:val="Header"/>
@@ -3842,7 +3915,7 @@
             </wp:anchor>
           </w:drawing>
         </mc:Choice>
-        <mc:Fallback xmlns:w16cid="http://schemas.microsoft.com/office/word/2016/wordml/cid" xmlns:am3d="http://schemas.microsoft.com/office/drawing/2017/model3d" xmlns:aink="http://schemas.microsoft.com/office/drawing/2016/ink" xmlns:cx8="http://schemas.microsoft.com/office/drawing/2016/5/14/chartex" xmlns:cx7="http://schemas.microsoft.com/office/drawing/2016/5/13/chartex" xmlns:cx6="http://schemas.microsoft.com/office/drawing/2016/5/12/chartex" xmlns:cx5="http://schemas.microsoft.com/office/drawing/2016/5/11/chartex" xmlns:cx4="http://schemas.microsoft.com/office/drawing/2016/5/10/chartex" xmlns:cx3="http://schemas.microsoft.com/office/drawing/2016/5/9/chartex" xmlns:cx2="http://schemas.microsoft.com/office/drawing/2015/10/21/chartex">
+        <mc:Fallback>
           <w:pict>
             <v:line w14:anchorId="77DB4290" id="Straight Connector 6" o:spid="_x0000_s1026" style="position:absolute;z-index:251659776;visibility:visible;mso-wrap-style:square;mso-wrap-distance-left:9pt;mso-wrap-distance-top:0;mso-wrap-distance-right:9pt;mso-wrap-distance-bottom:0;mso-position-horizontal:absolute;mso-position-horizontal-relative:text;mso-position-vertical:absolute;mso-position-vertical-relative:text" from="80.85pt,4.25pt" to="470.35pt,4.25pt" o:gfxdata="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" strokecolor="black [3040]"/>
           </w:pict>
@@ -3878,7 +3951,7 @@
 </file>
 
 <file path=word/numbering.xml><?xml version="1.0" encoding="utf-8"?>
-<w:numbering xmlns:wpc="http://schemas.microsoft.com/office/word/2010/wordprocessingCanvas" xmlns:cx="http://schemas.microsoft.com/office/drawing/2014/chartex" xmlns:cx1="http://schemas.microsoft.com/office/drawing/2015/9/8/chartex" xmlns:mc="http://schemas.openxmlformats.org/markup-compatibility/2006" xmlns:o="urn:schemas-microsoft-com:office:office" xmlns:r="http://schemas.openxmlformats.org/officeDocument/2006/relationships" xmlns:m="http://schemas.openxmlformats.org/officeDocument/2006/math" xmlns:v="urn:schemas-microsoft-com:vml" xmlns:wp14="http://schemas.microsoft.com/office/word/2010/wordprocessingDrawing" xmlns:wp="http://schemas.openxmlformats.org/drawingml/2006/wordprocessingDrawing" xmlns:w10="urn:schemas-microsoft-com:office:word" xmlns:w="http://schemas.openxmlformats.org/wordprocessingml/2006/main" xmlns:w14="http://schemas.microsoft.com/office/word/2010/wordml" xmlns:w15="http://schemas.microsoft.com/office/word/2012/wordml" xmlns:w16se="http://schemas.microsoft.com/office/word/2015/wordml/symex" xmlns:wpg="http://schemas.microsoft.com/office/word/2010/wordprocessingGroup" xmlns:wpi="http://schemas.microsoft.com/office/word/2010/wordprocessingInk" xmlns:wne="http://schemas.microsoft.com/office/word/2006/wordml" xmlns:wps="http://schemas.microsoft.com/office/word/2010/wordprocessingShape" mc:Ignorable="w14 w15 w16se wp14">
+<w:numbering xmlns:wpc="http://schemas.microsoft.com/office/word/2010/wordprocessingCanvas" xmlns:cx="http://schemas.microsoft.com/office/drawing/2014/chartex" xmlns:cx1="http://schemas.microsoft.com/office/drawing/2015/9/8/chartex" xmlns:cx2="http://schemas.microsoft.com/office/drawing/2015/10/21/chartex" xmlns:cx3="http://schemas.microsoft.com/office/drawing/2016/5/9/chartex" xmlns:cx4="http://schemas.microsoft.com/office/drawing/2016/5/10/chartex" xmlns:cx5="http://schemas.microsoft.com/office/drawing/2016/5/11/chartex" xmlns:cx6="http://schemas.microsoft.com/office/drawing/2016/5/12/chartex" xmlns:cx7="http://schemas.microsoft.com/office/drawing/2016/5/13/chartex" xmlns:cx8="http://schemas.microsoft.com/office/drawing/2016/5/14/chartex" xmlns:mc="http://schemas.openxmlformats.org/markup-compatibility/2006" xmlns:aink="http://schemas.microsoft.com/office/drawing/2016/ink" xmlns:am3d="http://schemas.microsoft.com/office/drawing/2017/model3d" xmlns:o="urn:schemas-microsoft-com:office:office" xmlns:r="http://schemas.openxmlformats.org/officeDocument/2006/relationships" xmlns:m="http://schemas.openxmlformats.org/officeDocument/2006/math" xmlns:v="urn:schemas-microsoft-com:vml" xmlns:wp14="http://schemas.microsoft.com/office/word/2010/wordprocessingDrawing" xmlns:wp="http://schemas.openxmlformats.org/drawingml/2006/wordprocessingDrawing" xmlns:w10="urn:schemas-microsoft-com:office:word" xmlns:w="http://schemas.openxmlformats.org/wordprocessingml/2006/main" xmlns:w14="http://schemas.microsoft.com/office/word/2010/wordml" xmlns:w15="http://schemas.microsoft.com/office/word/2012/wordml" xmlns:w16cid="http://schemas.microsoft.com/office/word/2016/wordml/cid" xmlns:w16se="http://schemas.microsoft.com/office/word/2015/wordml/symex" xmlns:wpg="http://schemas.microsoft.com/office/word/2010/wordprocessingGroup" xmlns:wpi="http://schemas.microsoft.com/office/word/2010/wordprocessingInk" xmlns:wne="http://schemas.microsoft.com/office/word/2006/wordml" xmlns:wps="http://schemas.microsoft.com/office/word/2010/wordprocessingShape" mc:Ignorable="w14 w15 w16se w16cid wp14">
   <w:abstractNum w:abstractNumId="0" w15:restartNumberingAfterBreak="0">
     <w:nsid w:val="FFFFFF1D"/>
     <w:multiLevelType w:val="multilevel"/>
@@ -6424,6 +6497,178 @@
     </w:lvl>
   </w:abstractNum>
   <w:abstractNum w:abstractNumId="36" w15:restartNumberingAfterBreak="0">
+    <w:nsid w:val="63935C49"/>
+    <w:multiLevelType w:val="hybridMultilevel"/>
+    <w:tmpl w:val="378C435E"/>
+    <w:lvl w:ilvl="0" w:tplc="0409000F">
+      <w:start w:val="1"/>
+      <w:numFmt w:val="decimal"/>
+      <w:lvlText w:val="%1."/>
+      <w:lvlJc w:val="left"/>
+      <w:pPr>
+        <w:ind w:left="720" w:hanging="360"/>
+      </w:pPr>
+    </w:lvl>
+    <w:lvl w:ilvl="1" w:tplc="04090019" w:tentative="1">
+      <w:start w:val="1"/>
+      <w:numFmt w:val="lowerLetter"/>
+      <w:lvlText w:val="%2."/>
+      <w:lvlJc w:val="left"/>
+      <w:pPr>
+        <w:ind w:left="1440" w:hanging="360"/>
+      </w:pPr>
+    </w:lvl>
+    <w:lvl w:ilvl="2" w:tplc="0409001B" w:tentative="1">
+      <w:start w:val="1"/>
+      <w:numFmt w:val="lowerRoman"/>
+      <w:lvlText w:val="%3."/>
+      <w:lvlJc w:val="right"/>
+      <w:pPr>
+        <w:ind w:left="2160" w:hanging="180"/>
+      </w:pPr>
+    </w:lvl>
+    <w:lvl w:ilvl="3" w:tplc="0409000F" w:tentative="1">
+      <w:start w:val="1"/>
+      <w:numFmt w:val="decimal"/>
+      <w:lvlText w:val="%4."/>
+      <w:lvlJc w:val="left"/>
+      <w:pPr>
+        <w:ind w:left="2880" w:hanging="360"/>
+      </w:pPr>
+    </w:lvl>
+    <w:lvl w:ilvl="4" w:tplc="04090019" w:tentative="1">
+      <w:start w:val="1"/>
+      <w:numFmt w:val="lowerLetter"/>
+      <w:lvlText w:val="%5."/>
+      <w:lvlJc w:val="left"/>
+      <w:pPr>
+        <w:ind w:left="3600" w:hanging="360"/>
+      </w:pPr>
+    </w:lvl>
+    <w:lvl w:ilvl="5" w:tplc="0409001B" w:tentative="1">
+      <w:start w:val="1"/>
+      <w:numFmt w:val="lowerRoman"/>
+      <w:lvlText w:val="%6."/>
+      <w:lvlJc w:val="right"/>
+      <w:pPr>
+        <w:ind w:left="4320" w:hanging="180"/>
+      </w:pPr>
+    </w:lvl>
+    <w:lvl w:ilvl="6" w:tplc="0409000F" w:tentative="1">
+      <w:start w:val="1"/>
+      <w:numFmt w:val="decimal"/>
+      <w:lvlText w:val="%7."/>
+      <w:lvlJc w:val="left"/>
+      <w:pPr>
+        <w:ind w:left="5040" w:hanging="360"/>
+      </w:pPr>
+    </w:lvl>
+    <w:lvl w:ilvl="7" w:tplc="04090019" w:tentative="1">
+      <w:start w:val="1"/>
+      <w:numFmt w:val="lowerLetter"/>
+      <w:lvlText w:val="%8."/>
+      <w:lvlJc w:val="left"/>
+      <w:pPr>
+        <w:ind w:left="5760" w:hanging="360"/>
+      </w:pPr>
+    </w:lvl>
+    <w:lvl w:ilvl="8" w:tplc="0409001B" w:tentative="1">
+      <w:start w:val="1"/>
+      <w:numFmt w:val="lowerRoman"/>
+      <w:lvlText w:val="%9."/>
+      <w:lvlJc w:val="right"/>
+      <w:pPr>
+        <w:ind w:left="6480" w:hanging="180"/>
+      </w:pPr>
+    </w:lvl>
+  </w:abstractNum>
+  <w:abstractNum w:abstractNumId="37" w15:restartNumberingAfterBreak="0">
+    <w:nsid w:val="65651572"/>
+    <w:multiLevelType w:val="hybridMultilevel"/>
+    <w:tmpl w:val="F6E07702"/>
+    <w:lvl w:ilvl="0" w:tplc="0409000F">
+      <w:start w:val="1"/>
+      <w:numFmt w:val="decimal"/>
+      <w:lvlText w:val="%1."/>
+      <w:lvlJc w:val="left"/>
+      <w:pPr>
+        <w:ind w:left="720" w:hanging="360"/>
+      </w:pPr>
+    </w:lvl>
+    <w:lvl w:ilvl="1" w:tplc="04090019" w:tentative="1">
+      <w:start w:val="1"/>
+      <w:numFmt w:val="lowerLetter"/>
+      <w:lvlText w:val="%2."/>
+      <w:lvlJc w:val="left"/>
+      <w:pPr>
+        <w:ind w:left="1440" w:hanging="360"/>
+      </w:pPr>
+    </w:lvl>
+    <w:lvl w:ilvl="2" w:tplc="0409001B" w:tentative="1">
+      <w:start w:val="1"/>
+      <w:numFmt w:val="lowerRoman"/>
+      <w:lvlText w:val="%3."/>
+      <w:lvlJc w:val="right"/>
+      <w:pPr>
+        <w:ind w:left="2160" w:hanging="180"/>
+      </w:pPr>
+    </w:lvl>
+    <w:lvl w:ilvl="3" w:tplc="0409000F" w:tentative="1">
+      <w:start w:val="1"/>
+      <w:numFmt w:val="decimal"/>
+      <w:lvlText w:val="%4."/>
+      <w:lvlJc w:val="left"/>
+      <w:pPr>
+        <w:ind w:left="2880" w:hanging="360"/>
+      </w:pPr>
+    </w:lvl>
+    <w:lvl w:ilvl="4" w:tplc="04090019" w:tentative="1">
+      <w:start w:val="1"/>
+      <w:numFmt w:val="lowerLetter"/>
+      <w:lvlText w:val="%5."/>
+      <w:lvlJc w:val="left"/>
+      <w:pPr>
+        <w:ind w:left="3600" w:hanging="360"/>
+      </w:pPr>
+    </w:lvl>
+    <w:lvl w:ilvl="5" w:tplc="0409001B" w:tentative="1">
+      <w:start w:val="1"/>
+      <w:numFmt w:val="lowerRoman"/>
+      <w:lvlText w:val="%6."/>
+      <w:lvlJc w:val="right"/>
+      <w:pPr>
+        <w:ind w:left="4320" w:hanging="180"/>
+      </w:pPr>
+    </w:lvl>
+    <w:lvl w:ilvl="6" w:tplc="0409000F" w:tentative="1">
+      <w:start w:val="1"/>
+      <w:numFmt w:val="decimal"/>
+      <w:lvlText w:val="%7."/>
+      <w:lvlJc w:val="left"/>
+      <w:pPr>
+        <w:ind w:left="5040" w:hanging="360"/>
+      </w:pPr>
+    </w:lvl>
+    <w:lvl w:ilvl="7" w:tplc="04090019" w:tentative="1">
+      <w:start w:val="1"/>
+      <w:numFmt w:val="lowerLetter"/>
+      <w:lvlText w:val="%8."/>
+      <w:lvlJc w:val="left"/>
+      <w:pPr>
+        <w:ind w:left="5760" w:hanging="360"/>
+      </w:pPr>
+    </w:lvl>
+    <w:lvl w:ilvl="8" w:tplc="0409001B" w:tentative="1">
+      <w:start w:val="1"/>
+      <w:numFmt w:val="lowerRoman"/>
+      <w:lvlText w:val="%9."/>
+      <w:lvlJc w:val="right"/>
+      <w:pPr>
+        <w:ind w:left="6480" w:hanging="180"/>
+      </w:pPr>
+    </w:lvl>
+  </w:abstractNum>
+  <w:abstractNum w:abstractNumId="38" w15:restartNumberingAfterBreak="0">
     <w:nsid w:val="659E3CD3"/>
     <w:multiLevelType w:val="hybridMultilevel"/>
     <w:tmpl w:val="5FA0D09A"/>
@@ -6536,7 +6781,7 @@
       </w:rPr>
     </w:lvl>
   </w:abstractNum>
-  <w:abstractNum w:abstractNumId="37" w15:restartNumberingAfterBreak="0">
+  <w:abstractNum w:abstractNumId="39" w15:restartNumberingAfterBreak="0">
     <w:nsid w:val="662A36AA"/>
     <w:multiLevelType w:val="hybridMultilevel"/>
     <w:tmpl w:val="3696A8B6"/>
@@ -6625,7 +6870,7 @@
       </w:pPr>
     </w:lvl>
   </w:abstractNum>
-  <w:abstractNum w:abstractNumId="38" w15:restartNumberingAfterBreak="0">
+  <w:abstractNum w:abstractNumId="40" w15:restartNumberingAfterBreak="0">
     <w:nsid w:val="695832FE"/>
     <w:multiLevelType w:val="hybridMultilevel"/>
     <w:tmpl w:val="F62EC388"/>
@@ -6711,7 +6956,7 @@
       </w:pPr>
     </w:lvl>
   </w:abstractNum>
-  <w:abstractNum w:abstractNumId="39" w15:restartNumberingAfterBreak="0">
+  <w:abstractNum w:abstractNumId="41" w15:restartNumberingAfterBreak="0">
     <w:nsid w:val="6DD72FB4"/>
     <w:multiLevelType w:val="multilevel"/>
     <w:tmpl w:val="0409001F"/>
@@ -6797,7 +7042,7 @@
       </w:pPr>
     </w:lvl>
   </w:abstractNum>
-  <w:abstractNum w:abstractNumId="40" w15:restartNumberingAfterBreak="0">
+  <w:abstractNum w:abstractNumId="42" w15:restartNumberingAfterBreak="0">
     <w:nsid w:val="76670E9A"/>
     <w:multiLevelType w:val="hybridMultilevel"/>
     <w:tmpl w:val="CE74EAA4"/>
@@ -6917,7 +7162,7 @@
     <w:abstractNumId w:val="10"/>
   </w:num>
   <w:num w:numId="3">
-    <w:abstractNumId w:val="39"/>
+    <w:abstractNumId w:val="41"/>
   </w:num>
   <w:num w:numId="4">
     <w:abstractNumId w:val="30"/>
@@ -6971,7 +7216,7 @@
     <w:abstractNumId w:val="19"/>
   </w:num>
   <w:num w:numId="21">
-    <w:abstractNumId w:val="38"/>
+    <w:abstractNumId w:val="40"/>
   </w:num>
   <w:num w:numId="22">
     <w:abstractNumId w:val="33"/>
@@ -6989,7 +7234,7 @@
     <w:abstractNumId w:val="35"/>
   </w:num>
   <w:num w:numId="27">
-    <w:abstractNumId w:val="40"/>
+    <w:abstractNumId w:val="42"/>
   </w:num>
   <w:num w:numId="28">
     <w:abstractNumId w:val="20"/>
@@ -7022,22 +7267,28 @@
     <w:abstractNumId w:val="32"/>
   </w:num>
   <w:num w:numId="38">
-    <w:abstractNumId w:val="37"/>
+    <w:abstractNumId w:val="39"/>
   </w:num>
   <w:num w:numId="39">
     <w:abstractNumId w:val="29"/>
   </w:num>
   <w:num w:numId="40">
-    <w:abstractNumId w:val="36"/>
+    <w:abstractNumId w:val="38"/>
   </w:num>
   <w:num w:numId="41">
     <w:abstractNumId w:val="18"/>
+  </w:num>
+  <w:num w:numId="42">
+    <w:abstractNumId w:val="37"/>
+  </w:num>
+  <w:num w:numId="43">
+    <w:abstractNumId w:val="36"/>
   </w:num>
 </w:numbering>
 </file>
 
 <file path=word/styles.xml><?xml version="1.0" encoding="utf-8"?>
-<w:styles xmlns:mc="http://schemas.openxmlformats.org/markup-compatibility/2006" xmlns:r="http://schemas.openxmlformats.org/officeDocument/2006/relationships" xmlns:w="http://schemas.openxmlformats.org/wordprocessingml/2006/main" xmlns:w14="http://schemas.microsoft.com/office/word/2010/wordml" xmlns:w15="http://schemas.microsoft.com/office/word/2012/wordml" xmlns:w16se="http://schemas.microsoft.com/office/word/2015/wordml/symex" mc:Ignorable="w14 w15 w16se">
+<w:styles xmlns:mc="http://schemas.openxmlformats.org/markup-compatibility/2006" xmlns:r="http://schemas.openxmlformats.org/officeDocument/2006/relationships" xmlns:w="http://schemas.openxmlformats.org/wordprocessingml/2006/main" xmlns:w14="http://schemas.microsoft.com/office/word/2010/wordml" xmlns:w15="http://schemas.microsoft.com/office/word/2012/wordml" xmlns:w16cid="http://schemas.microsoft.com/office/word/2016/wordml/cid" xmlns:w16se="http://schemas.microsoft.com/office/word/2015/wordml/symex" mc:Ignorable="w14 w15 w16se w16cid">
   <w:docDefaults>
     <w:rPrDefault>
       <w:rPr>
@@ -7053,7 +7304,7 @@
       </w:pPr>
     </w:pPrDefault>
   </w:docDefaults>
-  <w:latentStyles w:defLockedState="0" w:defUIPriority="99" w:defSemiHidden="0" w:defUnhideWhenUsed="0" w:defQFormat="0" w:count="371">
+  <w:latentStyles w:defLockedState="0" w:defUIPriority="99" w:defSemiHidden="0" w:defUnhideWhenUsed="0" w:defQFormat="0" w:count="375">
     <w:lsdException w:name="Normal" w:uiPriority="8" w:qFormat="1"/>
     <w:lsdException w:name="heading 1" w:uiPriority="9" w:qFormat="1"/>
     <w:lsdException w:name="heading 2" w:semiHidden="1" w:uiPriority="9" w:unhideWhenUsed="1" w:qFormat="1"/>
@@ -7159,7 +7410,6 @@
     <w:lsdException w:name="HTML Sample" w:semiHidden="1" w:unhideWhenUsed="1"/>
     <w:lsdException w:name="HTML Typewriter" w:semiHidden="1" w:unhideWhenUsed="1"/>
     <w:lsdException w:name="HTML Variable" w:semiHidden="1" w:unhideWhenUsed="1"/>
-    <w:lsdException w:name="Normal Table" w:semiHidden="1" w:unhideWhenUsed="1"/>
     <w:lsdException w:name="annotation subject" w:semiHidden="1" w:unhideWhenUsed="1"/>
     <w:lsdException w:name="No List" w:semiHidden="1" w:unhideWhenUsed="1"/>
     <w:lsdException w:name="Outline List 1" w:semiHidden="1" w:unhideWhenUsed="1"/>
@@ -7203,10 +7453,8 @@
     <w:lsdException w:name="Table Elegant" w:semiHidden="1" w:unhideWhenUsed="1"/>
     <w:lsdException w:name="Table Professional" w:semiHidden="1" w:unhideWhenUsed="1"/>
     <w:lsdException w:name="Table Subtle 1" w:semiHidden="1" w:unhideWhenUsed="1"/>
-    <w:lsdException w:name="Table Subtle 2" w:semiHidden="1" w:unhideWhenUsed="1"/>
     <w:lsdException w:name="Table Web 1" w:semiHidden="1" w:unhideWhenUsed="1"/>
     <w:lsdException w:name="Table Web 2" w:semiHidden="1" w:unhideWhenUsed="1"/>
-    <w:lsdException w:name="Table Web 3" w:semiHidden="1" w:unhideWhenUsed="1"/>
     <w:lsdException w:name="Balloon Text" w:semiHidden="1" w:unhideWhenUsed="1"/>
     <w:lsdException w:name="Table Grid" w:uiPriority="59"/>
     <w:lsdException w:name="Table Theme" w:semiHidden="1" w:unhideWhenUsed="1"/>
@@ -7425,6 +7673,10 @@
     <w:lsdException w:name="List Table 5 Dark Accent 6" w:uiPriority="50"/>
     <w:lsdException w:name="List Table 6 Colorful Accent 6" w:uiPriority="51"/>
     <w:lsdException w:name="List Table 7 Colorful Accent 6" w:uiPriority="52"/>
+    <w:lsdException w:name="Mention" w:semiHidden="1" w:unhideWhenUsed="1"/>
+    <w:lsdException w:name="Smart Hyperlink" w:semiHidden="1" w:unhideWhenUsed="1"/>
+    <w:lsdException w:name="Hashtag" w:semiHidden="1" w:unhideWhenUsed="1"/>
+    <w:lsdException w:name="Unresolved Mention" w:semiHidden="1" w:unhideWhenUsed="1"/>
   </w:latentStyles>
   <w:style w:type="paragraph" w:default="1" w:styleId="Normal">
     <w:name w:val="Normal"/>
@@ -8146,8 +8398,8 @@
       <w:u w:val="single"/>
     </w:rPr>
   </w:style>
-  <w:style w:type="character" w:customStyle="1" w:styleId="UnresolvedMention">
-    <w:name w:val="Unresolved Mention"/>
+  <w:style w:type="character" w:customStyle="1" w:styleId="UnresolvedMention1">
+    <w:name w:val="Unresolved Mention1"/>
     <w:basedOn w:val="DefaultParagraphFont"/>
     <w:uiPriority w:val="99"/>
     <w:semiHidden/>
@@ -8451,7 +8703,7 @@
 </file>
 
 <file path=customXml/itemProps1.xml><?xml version="1.0" encoding="utf-8"?>
-<ds:datastoreItem xmlns:ds="http://schemas.openxmlformats.org/officeDocument/2006/customXml" ds:itemID="{4E719244-19EA-46B0-8027-682D7C4E0793}">
+<ds:datastoreItem xmlns:ds="http://schemas.openxmlformats.org/officeDocument/2006/customXml" ds:itemID="{9D666114-5AC6-294D-9A97-780D07C21A0B}">
   <ds:schemaRefs>
     <ds:schemaRef ds:uri="http://schemas.openxmlformats.org/officeDocument/2006/bibliography"/>
   </ds:schemaRefs>

</xml_diff>